<commit_message>
Nada alterado no documento
</commit_message>
<xml_diff>
--- a/Conjuntos.docx
+++ b/Conjuntos.docx
@@ -9176,6 +9176,8 @@
           </wp:inline>
         </w:drawing>
       </w:r>
+      <w:bookmarkStart w:id="1" w:name="_GoBack"/>
+      <w:bookmarkEnd w:id="1"/>
     </w:p>
     <w:p>
       <w:pPr>
@@ -9693,8 +9695,6 @@
         </w:rPr>
         <w:t xml:space="preserve"> = 8 elementos.</w:t>
       </w:r>
-      <w:bookmarkStart w:id="1" w:name="_GoBack"/>
-      <w:bookmarkEnd w:id="1"/>
     </w:p>
     <w:p>
       <w:pPr>
@@ -11686,7 +11686,7 @@
 </file>
 
 <file path=customXml/itemProps1.xml><?xml version="1.0" encoding="utf-8"?>
-<ds:datastoreItem xmlns:ds="http://schemas.openxmlformats.org/officeDocument/2006/customXml" ds:itemID="{FF3BAD8E-31EC-4660-992A-DCBC63984EBF}">
+<ds:datastoreItem xmlns:ds="http://schemas.openxmlformats.org/officeDocument/2006/customXml" ds:itemID="{29B4AC24-784D-48A3-8960-2CDE5DB3C78F}">
   <ds:schemaRefs>
     <ds:schemaRef ds:uri="http://schemas.openxmlformats.org/officeDocument/2006/bibliography"/>
   </ds:schemaRefs>

</xml_diff>

<commit_message>
Acrescentado significado dos componentes da fórmula do conjunto das partes
</commit_message>
<xml_diff>
--- a/Conjuntos.docx
+++ b/Conjuntos.docx
@@ -9176,91 +9176,149 @@
           </wp:inline>
         </w:drawing>
       </w:r>
+    </w:p>
+    <w:p>
+      <w:pPr>
+        <w:pStyle w:val="Legenda"/>
+        <w:jc w:val="center"/>
+        <w:rPr>
+          <w:rFonts w:ascii="Times New Roman" w:hAnsi="Times New Roman" w:cs="Times New Roman"/>
+          <w:color w:val="auto"/>
+        </w:rPr>
+      </w:pPr>
+      <w:r>
+        <w:rPr>
+          <w:rFonts w:ascii="Times New Roman" w:hAnsi="Times New Roman" w:cs="Times New Roman"/>
+          <w:color w:val="auto"/>
+        </w:rPr>
+        <w:t xml:space="preserve">Figura </w:t>
+      </w:r>
+      <w:r>
+        <w:rPr>
+          <w:rFonts w:ascii="Times New Roman" w:hAnsi="Times New Roman" w:cs="Times New Roman"/>
+          <w:color w:val="auto"/>
+        </w:rPr>
+        <w:fldChar w:fldCharType="begin"/>
+      </w:r>
+      <w:r>
+        <w:rPr>
+          <w:rFonts w:ascii="Times New Roman" w:hAnsi="Times New Roman" w:cs="Times New Roman"/>
+          <w:color w:val="auto"/>
+        </w:rPr>
+        <w:instrText xml:space="preserve"> SEQ Figura \* ARABIC </w:instrText>
+      </w:r>
+      <w:r>
+        <w:rPr>
+          <w:rFonts w:ascii="Times New Roman" w:hAnsi="Times New Roman" w:cs="Times New Roman"/>
+          <w:color w:val="auto"/>
+        </w:rPr>
+        <w:fldChar w:fldCharType="separate"/>
+      </w:r>
+      <w:r>
+        <w:rPr>
+          <w:rFonts w:ascii="Times New Roman" w:hAnsi="Times New Roman" w:cs="Times New Roman"/>
+          <w:noProof/>
+          <w:color w:val="auto"/>
+        </w:rPr>
+        <w:t>4</w:t>
+      </w:r>
+      <w:r>
+        <w:rPr>
+          <w:rFonts w:ascii="Times New Roman" w:hAnsi="Times New Roman" w:cs="Times New Roman"/>
+          <w:color w:val="auto"/>
+        </w:rPr>
+        <w:fldChar w:fldCharType="end"/>
+      </w:r>
+      <w:r>
+        <w:rPr>
+          <w:rFonts w:ascii="Times New Roman" w:hAnsi="Times New Roman" w:cs="Times New Roman"/>
+          <w:color w:val="auto"/>
+        </w:rPr>
+        <w:t xml:space="preserve"> - Fórmula para encontrar o número de elementos das partes.</w:t>
+      </w:r>
+    </w:p>
+    <w:p/>
+    <w:p>
+      <w:pPr>
+        <w:rPr>
+          <w:rFonts w:ascii="Times New Roman" w:hAnsi="Times New Roman"/>
+        </w:rPr>
+      </w:pPr>
+      <w:r>
+        <w:rPr>
+          <w:rFonts w:ascii="Times New Roman" w:hAnsi="Times New Roman"/>
+        </w:rPr>
+        <w:lastRenderedPageBreak/>
+        <w:t>Sendo</w:t>
+      </w:r>
+      <w:r>
+        <w:rPr>
+          <w:rFonts w:ascii="Times New Roman" w:hAnsi="Times New Roman"/>
+        </w:rPr>
+        <w:t xml:space="preserve">: </w:t>
+      </w:r>
+    </w:p>
+    <w:p>
+      <w:pPr>
+        <w:rPr>
+          <w:rFonts w:ascii="Times New Roman" w:hAnsi="Times New Roman"/>
+        </w:rPr>
+      </w:pPr>
+      <w:r>
+        <w:rPr>
+          <w:rFonts w:ascii="Times New Roman" w:hAnsi="Times New Roman"/>
+        </w:rPr>
+        <w:t>n = número de elementos</w:t>
+      </w:r>
+    </w:p>
+    <w:p>
+      <w:pPr>
+        <w:rPr>
+          <w:rFonts w:ascii="Times New Roman" w:hAnsi="Times New Roman"/>
+        </w:rPr>
+      </w:pPr>
+      <w:r>
+        <w:rPr>
+          <w:rFonts w:ascii="Times New Roman" w:hAnsi="Times New Roman"/>
+        </w:rPr>
+        <w:t>p = partes do conjunto</w:t>
+      </w:r>
+    </w:p>
+    <w:p>
+      <w:pPr>
+        <w:rPr>
+          <w:rFonts w:ascii="Times New Roman" w:hAnsi="Times New Roman"/>
+        </w:rPr>
+      </w:pPr>
+      <w:r>
+        <w:rPr>
+          <w:rFonts w:ascii="Times New Roman" w:hAnsi="Times New Roman"/>
+        </w:rPr>
+        <w:t>A = conjunto</w:t>
+      </w:r>
       <w:bookmarkStart w:id="1" w:name="_GoBack"/>
       <w:bookmarkEnd w:id="1"/>
     </w:p>
     <w:p>
       <w:pPr>
-        <w:pStyle w:val="Legenda"/>
         <w:jc w:val="center"/>
         <w:rPr>
           <w:rFonts w:ascii="Times New Roman" w:hAnsi="Times New Roman" w:cs="Times New Roman"/>
-          <w:color w:val="auto"/>
           <w:vertAlign w:val="superscript"/>
         </w:rPr>
       </w:pPr>
-      <w:r>
-        <w:rPr>
-          <w:rFonts w:ascii="Times New Roman" w:hAnsi="Times New Roman" w:cs="Times New Roman"/>
-          <w:color w:val="auto"/>
-        </w:rPr>
-        <w:t xml:space="preserve">Figura </w:t>
-      </w:r>
-      <w:r>
-        <w:rPr>
-          <w:rFonts w:ascii="Times New Roman" w:hAnsi="Times New Roman" w:cs="Times New Roman"/>
-          <w:color w:val="auto"/>
-        </w:rPr>
-        <w:fldChar w:fldCharType="begin"/>
-      </w:r>
-      <w:r>
-        <w:rPr>
-          <w:rFonts w:ascii="Times New Roman" w:hAnsi="Times New Roman" w:cs="Times New Roman"/>
-          <w:color w:val="auto"/>
-        </w:rPr>
-        <w:instrText xml:space="preserve"> SEQ Figura \* ARABIC </w:instrText>
-      </w:r>
-      <w:r>
-        <w:rPr>
-          <w:rFonts w:ascii="Times New Roman" w:hAnsi="Times New Roman" w:cs="Times New Roman"/>
-          <w:color w:val="auto"/>
-        </w:rPr>
-        <w:fldChar w:fldCharType="separate"/>
-      </w:r>
-      <w:r>
-        <w:rPr>
-          <w:rFonts w:ascii="Times New Roman" w:hAnsi="Times New Roman" w:cs="Times New Roman"/>
-          <w:noProof/>
-          <w:color w:val="auto"/>
-        </w:rPr>
-        <w:t>4</w:t>
-      </w:r>
-      <w:r>
-        <w:rPr>
-          <w:rFonts w:ascii="Times New Roman" w:hAnsi="Times New Roman" w:cs="Times New Roman"/>
-          <w:color w:val="auto"/>
-        </w:rPr>
-        <w:fldChar w:fldCharType="end"/>
-      </w:r>
-      <w:r>
-        <w:rPr>
-          <w:rFonts w:ascii="Times New Roman" w:hAnsi="Times New Roman" w:cs="Times New Roman"/>
-          <w:color w:val="auto"/>
-        </w:rPr>
-        <w:t xml:space="preserve"> - Fórmula para encontrar o número de elementos das partes.</w:t>
-      </w:r>
-    </w:p>
-    <w:p>
-      <w:pPr>
-        <w:jc w:val="center"/>
-        <w:rPr>
-          <w:rFonts w:ascii="Times New Roman" w:hAnsi="Times New Roman" w:cs="Times New Roman"/>
-          <w:vertAlign w:val="superscript"/>
-        </w:rPr>
-      </w:pPr>
-    </w:p>
-    <w:p>
-      <w:pPr>
-        <w:jc w:val="both"/>
-        <w:rPr>
-          <w:rFonts w:ascii="Times New Roman" w:hAnsi="Times New Roman" w:cs="Times New Roman"/>
-        </w:rPr>
-      </w:pPr>
-      <w:r>
-        <w:rPr>
-          <w:rFonts w:ascii="Times New Roman" w:hAnsi="Times New Roman" w:cs="Times New Roman"/>
-        </w:rPr>
-        <w:lastRenderedPageBreak/>
+    </w:p>
+    <w:p>
+      <w:pPr>
+        <w:jc w:val="both"/>
+        <w:rPr>
+          <w:rFonts w:ascii="Times New Roman" w:hAnsi="Times New Roman" w:cs="Times New Roman"/>
+        </w:rPr>
+      </w:pPr>
+      <w:r>
+        <w:rPr>
+          <w:rFonts w:ascii="Times New Roman" w:hAnsi="Times New Roman" w:cs="Times New Roman"/>
+        </w:rPr>
         <w:t>Observemos o exemplo anterior: o conjunto A = {2, 3, 5} apresenta três elementos e, portanto, é de se supor, pelo uso da relação apresentada, que n [P (A)] = 2</w:t>
       </w:r>
       <w:r>
@@ -11686,7 +11744,7 @@
 </file>
 
 <file path=customXml/itemProps1.xml><?xml version="1.0" encoding="utf-8"?>
-<ds:datastoreItem xmlns:ds="http://schemas.openxmlformats.org/officeDocument/2006/customXml" ds:itemID="{29B4AC24-784D-48A3-8960-2CDE5DB3C78F}">
+<ds:datastoreItem xmlns:ds="http://schemas.openxmlformats.org/officeDocument/2006/customXml" ds:itemID="{544507C8-4B54-4F75-8332-DB1F8786AE34}">
   <ds:schemaRefs>
     <ds:schemaRef ds:uri="http://schemas.openxmlformats.org/officeDocument/2006/bibliography"/>
   </ds:schemaRefs>

</xml_diff>

<commit_message>
Add conteúdo de conjuntos naturais e inteiros
</commit_message>
<xml_diff>
--- a/Conjuntos.docx
+++ b/Conjuntos.docx
@@ -2360,7 +2360,7 @@
           <w:rFonts w:ascii="Times New Roman" w:hAnsi="Times New Roman" w:cs="Times New Roman"/>
           <w:b/>
         </w:rPr>
-        <w:t>Propriedades:</w:t>
+        <w:t>PROPRIEDADES:</w:t>
       </w:r>
     </w:p>
     <w:p>
@@ -3396,12 +3396,16 @@
         <w:rPr>
           <w:rFonts w:ascii="Times New Roman" w:eastAsiaTheme="minorEastAsia" w:hAnsi="Times New Roman" w:cs="Times New Roman"/>
           <w:color w:val="auto"/>
+          <w:sz w:val="22"/>
+          <w:szCs w:val="22"/>
         </w:rPr>
       </w:pPr>
       <w:r>
         <w:rPr>
           <w:rFonts w:ascii="Times New Roman" w:hAnsi="Times New Roman" w:cs="Times New Roman"/>
           <w:color w:val="auto"/>
+          <w:sz w:val="22"/>
+          <w:szCs w:val="22"/>
         </w:rPr>
         <w:t xml:space="preserve">Figura </w:t>
       </w:r>
@@ -3409,6 +3413,8 @@
         <w:rPr>
           <w:rFonts w:ascii="Times New Roman" w:hAnsi="Times New Roman" w:cs="Times New Roman"/>
           <w:color w:val="auto"/>
+          <w:sz w:val="22"/>
+          <w:szCs w:val="22"/>
         </w:rPr>
         <w:fldChar w:fldCharType="begin"/>
       </w:r>
@@ -3416,6 +3422,8 @@
         <w:rPr>
           <w:rFonts w:ascii="Times New Roman" w:hAnsi="Times New Roman" w:cs="Times New Roman"/>
           <w:color w:val="auto"/>
+          <w:sz w:val="22"/>
+          <w:szCs w:val="22"/>
         </w:rPr>
         <w:instrText xml:space="preserve"> SEQ Figura \* ARABIC </w:instrText>
       </w:r>
@@ -3423,6 +3431,8 @@
         <w:rPr>
           <w:rFonts w:ascii="Times New Roman" w:hAnsi="Times New Roman" w:cs="Times New Roman"/>
           <w:color w:val="auto"/>
+          <w:sz w:val="22"/>
+          <w:szCs w:val="22"/>
         </w:rPr>
         <w:fldChar w:fldCharType="separate"/>
       </w:r>
@@ -3431,6 +3441,8 @@
           <w:rFonts w:ascii="Times New Roman" w:hAnsi="Times New Roman" w:cs="Times New Roman"/>
           <w:noProof/>
           <w:color w:val="auto"/>
+          <w:sz w:val="22"/>
+          <w:szCs w:val="22"/>
         </w:rPr>
         <w:t>1</w:t>
       </w:r>
@@ -3438,6 +3450,8 @@
         <w:rPr>
           <w:rFonts w:ascii="Times New Roman" w:hAnsi="Times New Roman" w:cs="Times New Roman"/>
           <w:color w:val="auto"/>
+          <w:sz w:val="22"/>
+          <w:szCs w:val="22"/>
         </w:rPr>
         <w:fldChar w:fldCharType="end"/>
       </w:r>
@@ -3445,6 +3459,8 @@
         <w:rPr>
           <w:rFonts w:ascii="Times New Roman" w:hAnsi="Times New Roman" w:cs="Times New Roman"/>
           <w:color w:val="auto"/>
+          <w:sz w:val="22"/>
+          <w:szCs w:val="22"/>
         </w:rPr>
         <w:t xml:space="preserve"> - Representação pelo Diagrama de </w:t>
       </w:r>
@@ -3453,6 +3469,8 @@
         <w:rPr>
           <w:rFonts w:ascii="Times New Roman" w:hAnsi="Times New Roman" w:cs="Times New Roman"/>
           <w:color w:val="auto"/>
+          <w:sz w:val="22"/>
+          <w:szCs w:val="22"/>
         </w:rPr>
         <w:t>Venn</w:t>
       </w:r>
@@ -3461,6 +3479,8 @@
         <w:rPr>
           <w:rFonts w:ascii="Times New Roman" w:hAnsi="Times New Roman" w:cs="Times New Roman"/>
           <w:color w:val="auto"/>
+          <w:sz w:val="22"/>
+          <w:szCs w:val="22"/>
         </w:rPr>
         <w:t>.</w:t>
       </w:r>
@@ -4007,12 +4027,16 @@
         <w:rPr>
           <w:rFonts w:ascii="Times New Roman" w:hAnsi="Times New Roman" w:cs="Times New Roman"/>
           <w:color w:val="auto"/>
+          <w:sz w:val="22"/>
+          <w:szCs w:val="22"/>
         </w:rPr>
       </w:pPr>
       <w:r>
         <w:rPr>
           <w:rFonts w:ascii="Times New Roman" w:hAnsi="Times New Roman" w:cs="Times New Roman"/>
           <w:color w:val="auto"/>
+          <w:sz w:val="22"/>
+          <w:szCs w:val="22"/>
         </w:rPr>
         <w:t xml:space="preserve">Figura </w:t>
       </w:r>
@@ -4020,6 +4044,8 @@
         <w:rPr>
           <w:rFonts w:ascii="Times New Roman" w:hAnsi="Times New Roman" w:cs="Times New Roman"/>
           <w:color w:val="auto"/>
+          <w:sz w:val="22"/>
+          <w:szCs w:val="22"/>
         </w:rPr>
         <w:fldChar w:fldCharType="begin"/>
       </w:r>
@@ -4027,6 +4053,8 @@
         <w:rPr>
           <w:rFonts w:ascii="Times New Roman" w:hAnsi="Times New Roman" w:cs="Times New Roman"/>
           <w:color w:val="auto"/>
+          <w:sz w:val="22"/>
+          <w:szCs w:val="22"/>
         </w:rPr>
         <w:instrText xml:space="preserve"> SEQ Figura \* ARABIC </w:instrText>
       </w:r>
@@ -4034,6 +4062,8 @@
         <w:rPr>
           <w:rFonts w:ascii="Times New Roman" w:hAnsi="Times New Roman" w:cs="Times New Roman"/>
           <w:color w:val="auto"/>
+          <w:sz w:val="22"/>
+          <w:szCs w:val="22"/>
         </w:rPr>
         <w:fldChar w:fldCharType="separate"/>
       </w:r>
@@ -4042,6 +4072,8 @@
           <w:rFonts w:ascii="Times New Roman" w:hAnsi="Times New Roman" w:cs="Times New Roman"/>
           <w:noProof/>
           <w:color w:val="auto"/>
+          <w:sz w:val="22"/>
+          <w:szCs w:val="22"/>
         </w:rPr>
         <w:t>2</w:t>
       </w:r>
@@ -4049,6 +4081,8 @@
         <w:rPr>
           <w:rFonts w:ascii="Times New Roman" w:hAnsi="Times New Roman" w:cs="Times New Roman"/>
           <w:color w:val="auto"/>
+          <w:sz w:val="22"/>
+          <w:szCs w:val="22"/>
         </w:rPr>
         <w:fldChar w:fldCharType="end"/>
       </w:r>
@@ -4056,6 +4090,8 @@
         <w:rPr>
           <w:rFonts w:ascii="Times New Roman" w:hAnsi="Times New Roman" w:cs="Times New Roman"/>
           <w:color w:val="auto"/>
+          <w:sz w:val="22"/>
+          <w:szCs w:val="22"/>
         </w:rPr>
         <w:t xml:space="preserve"> - Representação pelo Diagrama de </w:t>
       </w:r>
@@ -4064,6 +4100,8 @@
         <w:rPr>
           <w:rFonts w:ascii="Times New Roman" w:hAnsi="Times New Roman" w:cs="Times New Roman"/>
           <w:color w:val="auto"/>
+          <w:sz w:val="22"/>
+          <w:szCs w:val="22"/>
         </w:rPr>
         <w:t>Venn</w:t>
       </w:r>
@@ -4072,6 +4110,8 @@
         <w:rPr>
           <w:rFonts w:ascii="Times New Roman" w:hAnsi="Times New Roman" w:cs="Times New Roman"/>
           <w:color w:val="auto"/>
+          <w:sz w:val="22"/>
+          <w:szCs w:val="22"/>
         </w:rPr>
         <w:t>.</w:t>
       </w:r>
@@ -5380,7 +5420,7 @@
           <w:rFonts w:ascii="Times New Roman" w:hAnsi="Times New Roman" w:cs="Times New Roman"/>
           <w:b/>
         </w:rPr>
-        <w:t>Conjuntos das partes</w:t>
+        <w:t>CONJUNTOS DAS PARTES</w:t>
       </w:r>
     </w:p>
     <w:p>
@@ -5478,13 +5518,217 @@
     </w:p>
     <w:p>
       <w:pPr>
-        <w:jc w:val="center"/>
-        <w:rPr>
-          <w:rFonts w:ascii="Times New Roman" w:hAnsi="Times New Roman" w:cs="Times New Roman"/>
-        </w:rPr>
-      </w:pPr>
-      <w:bookmarkStart w:id="1" w:name="_GoBack"/>
-      <w:bookmarkEnd w:id="1"/>
+        <w:jc w:val="both"/>
+        <w:rPr>
+          <w:rFonts w:ascii="Times New Roman" w:hAnsi="Times New Roman" w:cs="Times New Roman"/>
+        </w:rPr>
+      </w:pPr>
+      <w:r>
+        <w:rPr>
+          <w:rFonts w:ascii="Times New Roman" w:hAnsi="Times New Roman" w:cs="Times New Roman"/>
+        </w:rPr>
+        <w:t>Ainda, sobre o conjunto das partes, você deve estar atento a duas coisas:</w:t>
+      </w:r>
+    </w:p>
+    <w:p>
+      <w:pPr>
+        <w:jc w:val="both"/>
+        <w:rPr>
+          <w:rFonts w:ascii="Times New Roman" w:hAnsi="Times New Roman" w:cs="Times New Roman"/>
+        </w:rPr>
+      </w:pPr>
+    </w:p>
+    <w:p>
+      <w:pPr>
+        <w:pStyle w:val="PargrafodaLista"/>
+        <w:numPr>
+          <w:ilvl w:val="0"/>
+          <w:numId w:val="3"/>
+        </w:numPr>
+        <w:jc w:val="both"/>
+        <w:rPr>
+          <w:rFonts w:ascii="Times New Roman" w:hAnsi="Times New Roman" w:cs="Times New Roman"/>
+        </w:rPr>
+      </w:pPr>
+      <w:r>
+        <w:rPr>
+          <w:rFonts w:ascii="Cambria Math" w:hAnsi="Cambria Math" w:cs="Cambria Math"/>
+        </w:rPr>
+        <w:t>∅</w:t>
+      </w:r>
+      <w:r>
+        <w:rPr>
+          <w:rFonts w:ascii="Times New Roman" w:hAnsi="Times New Roman" w:cs="Times New Roman"/>
+        </w:rPr>
+        <w:t xml:space="preserve"> sempre está no conjunto das partes, pois </w:t>
+      </w:r>
+      <w:r>
+        <w:rPr>
+          <w:rFonts w:ascii="Cambria Math" w:hAnsi="Cambria Math" w:cs="Cambria Math"/>
+        </w:rPr>
+        <w:t>∅⊂</w:t>
+      </w:r>
+      <w:r>
+        <w:rPr>
+          <w:rFonts w:ascii="Times New Roman" w:hAnsi="Times New Roman" w:cs="Times New Roman"/>
+        </w:rPr>
+        <w:t>A.</w:t>
+      </w:r>
+    </w:p>
+    <w:p>
+      <w:pPr>
+        <w:pStyle w:val="PargrafodaLista"/>
+        <w:numPr>
+          <w:ilvl w:val="0"/>
+          <w:numId w:val="3"/>
+        </w:numPr>
+        <w:jc w:val="both"/>
+        <w:rPr>
+          <w:rFonts w:ascii="Times New Roman" w:hAnsi="Times New Roman" w:cs="Times New Roman"/>
+        </w:rPr>
+      </w:pPr>
+      <w:r>
+        <w:rPr>
+          <w:rFonts w:ascii="Times New Roman" w:hAnsi="Times New Roman" w:cs="Times New Roman"/>
+        </w:rPr>
+        <w:t>O próprio conjunto sempre está em seu conjunto das partes, pois A</w:t>
+      </w:r>
+      <w:r>
+        <w:rPr>
+          <w:rFonts w:ascii="Cambria Math" w:hAnsi="Cambria Math" w:cs="Cambria Math"/>
+        </w:rPr>
+        <w:t>⊂</w:t>
+      </w:r>
+      <w:r>
+        <w:rPr>
+          <w:rFonts w:ascii="Times New Roman" w:hAnsi="Times New Roman" w:cs="Times New Roman"/>
+        </w:rPr>
+        <w:t>A.</w:t>
+      </w:r>
+    </w:p>
+    <w:p>
+      <w:pPr>
+        <w:jc w:val="both"/>
+        <w:rPr>
+          <w:rFonts w:ascii="Times New Roman" w:hAnsi="Times New Roman" w:cs="Times New Roman"/>
+        </w:rPr>
+      </w:pPr>
+    </w:p>
+    <w:p>
+      <w:pPr>
+        <w:jc w:val="both"/>
+        <w:rPr>
+          <w:rFonts w:ascii="Times New Roman" w:hAnsi="Times New Roman" w:cs="Times New Roman"/>
+        </w:rPr>
+      </w:pPr>
+      <w:r>
+        <w:rPr>
+          <w:rFonts w:ascii="Times New Roman" w:hAnsi="Times New Roman" w:cs="Times New Roman"/>
+        </w:rPr>
+        <w:t>Então tome nota:</w:t>
+      </w:r>
+    </w:p>
+    <w:p>
+      <w:pPr>
+        <w:jc w:val="both"/>
+        <w:rPr>
+          <w:rFonts w:ascii="Times New Roman" w:hAnsi="Times New Roman" w:cs="Times New Roman"/>
+        </w:rPr>
+      </w:pPr>
+    </w:p>
+    <w:p>
+      <w:pPr>
+        <w:pStyle w:val="PargrafodaLista"/>
+        <w:numPr>
+          <w:ilvl w:val="0"/>
+          <w:numId w:val="3"/>
+        </w:numPr>
+        <w:jc w:val="both"/>
+        <w:rPr>
+          <w:rFonts w:ascii="Times New Roman" w:hAnsi="Times New Roman" w:cs="Times New Roman"/>
+        </w:rPr>
+      </w:pPr>
+      <w:r>
+        <w:rPr>
+          <w:rFonts w:ascii="Cambria Math" w:hAnsi="Cambria Math" w:cs="Cambria Math"/>
+        </w:rPr>
+        <w:t>∅</w:t>
+      </w:r>
+      <w:r>
+        <w:rPr>
+          <w:rFonts w:ascii="Times New Roman" w:hAnsi="Times New Roman" w:cs="Cambria Math"/>
+        </w:rPr>
+        <w:t xml:space="preserve"> </w:t>
+      </w:r>
+      <w:r>
+        <w:rPr>
+          <w:rFonts w:ascii="Cambria Math" w:hAnsi="Cambria Math" w:cs="Cambria Math"/>
+        </w:rPr>
+        <w:t>∈</w:t>
+      </w:r>
+      <w:r>
+        <w:rPr>
+          <w:rFonts w:ascii="Times New Roman" w:hAnsi="Times New Roman" w:cs="Cambria Math"/>
+        </w:rPr>
+        <w:t xml:space="preserve"> </w:t>
+      </w:r>
+      <w:r>
+        <w:rPr>
+          <w:rFonts w:ascii="Times New Roman" w:hAnsi="Times New Roman" w:cs="Times New Roman"/>
+        </w:rPr>
+        <w:t>P(A)</w:t>
+      </w:r>
+    </w:p>
+    <w:p>
+      <w:pPr>
+        <w:pStyle w:val="PargrafodaLista"/>
+        <w:numPr>
+          <w:ilvl w:val="0"/>
+          <w:numId w:val="3"/>
+        </w:numPr>
+        <w:jc w:val="both"/>
+        <w:rPr>
+          <w:rFonts w:ascii="Times New Roman" w:hAnsi="Times New Roman" w:cs="Times New Roman"/>
+        </w:rPr>
+      </w:pPr>
+      <w:r>
+        <w:rPr>
+          <w:rFonts w:ascii="Times New Roman" w:hAnsi="Times New Roman" w:cs="Times New Roman"/>
+        </w:rPr>
+        <w:t>A</w:t>
+      </w:r>
+      <w:r>
+        <w:rPr>
+          <w:rFonts w:ascii="Times New Roman" w:hAnsi="Times New Roman" w:cs="Times New Roman"/>
+        </w:rPr>
+        <w:t xml:space="preserve"> </w:t>
+      </w:r>
+      <w:r>
+        <w:rPr>
+          <w:rFonts w:ascii="Cambria Math" w:hAnsi="Cambria Math" w:cs="Cambria Math"/>
+        </w:rPr>
+        <w:t>∈</w:t>
+      </w:r>
+      <w:r>
+        <w:rPr>
+          <w:rFonts w:ascii="Times New Roman" w:hAnsi="Times New Roman" w:cs="Cambria Math"/>
+        </w:rPr>
+        <w:t xml:space="preserve"> </w:t>
+      </w:r>
+      <w:r>
+        <w:rPr>
+          <w:rFonts w:ascii="Times New Roman" w:hAnsi="Times New Roman" w:cs="Times New Roman"/>
+        </w:rPr>
+        <w:t>P(A)</w:t>
+      </w:r>
+    </w:p>
+    <w:p>
+      <w:pPr>
+        <w:jc w:val="both"/>
+        <w:rPr>
+          <w:rFonts w:ascii="Times New Roman" w:hAnsi="Times New Roman" w:cs="Times New Roman"/>
+        </w:rPr>
+      </w:pPr>
     </w:p>
     <w:p>
       <w:pPr>
@@ -5600,6 +5844,7 @@
         <w:rPr>
           <w:rFonts w:ascii="Times New Roman" w:hAnsi="Times New Roman" w:cs="Times New Roman"/>
         </w:rPr>
+        <w:lastRenderedPageBreak/>
         <w:t>Subconjuntos com um elemento: {2}, {3}, {5}.</w:t>
       </w:r>
     </w:p>
@@ -5720,7 +5965,25 @@
         <w:rPr>
           <w:rFonts w:ascii="Times New Roman" w:hAnsi="Times New Roman" w:cs="Times New Roman"/>
         </w:rPr>
-        <w:t>P(A) = {vazio, {2}, {3}, {5}, {2, 3}, {2, 5}, {3, 5}, {2, 3, 5}}</w:t>
+        <w:t>P(A) = {</w:t>
+      </w:r>
+      <m:oMath>
+        <m:r>
+          <m:rPr>
+            <m:sty m:val="bi"/>
+          </m:rPr>
+          <w:rPr>
+            <w:rFonts w:ascii="Cambria Math" w:eastAsiaTheme="minorEastAsia" w:hAnsi="Cambria Math" w:cs="Times New Roman"/>
+            <w:spacing w:val="-4"/>
+          </w:rPr>
+          <m:t>∅</m:t>
+        </m:r>
+      </m:oMath>
+      <w:r>
+        <w:rPr>
+          <w:rFonts w:ascii="Times New Roman" w:hAnsi="Times New Roman" w:cs="Times New Roman"/>
+        </w:rPr>
+        <w:t>, {2}, {3}, {5}, {2, 3}, {2, 5}, {3, 5}, {2, 3, 5}}</w:t>
       </w:r>
     </w:p>
     <w:p>
@@ -5758,7 +6021,6 @@
           <w:rFonts w:ascii="Times New Roman" w:hAnsi="Times New Roman" w:cs="Times New Roman"/>
           <w:b/>
         </w:rPr>
-        <w:lastRenderedPageBreak/>
         <w:t>Número de elementos das partes</w:t>
       </w:r>
     </w:p>
@@ -5868,12 +6130,16 @@
         <w:rPr>
           <w:rFonts w:ascii="Times New Roman" w:hAnsi="Times New Roman" w:cs="Times New Roman"/>
           <w:color w:val="auto"/>
+          <w:sz w:val="22"/>
+          <w:szCs w:val="22"/>
         </w:rPr>
       </w:pPr>
       <w:r>
         <w:rPr>
           <w:rFonts w:ascii="Times New Roman" w:hAnsi="Times New Roman" w:cs="Times New Roman"/>
           <w:color w:val="auto"/>
+          <w:sz w:val="22"/>
+          <w:szCs w:val="22"/>
         </w:rPr>
         <w:t xml:space="preserve">Figura </w:t>
       </w:r>
@@ -5881,6 +6147,8 @@
         <w:rPr>
           <w:rFonts w:ascii="Times New Roman" w:hAnsi="Times New Roman" w:cs="Times New Roman"/>
           <w:color w:val="auto"/>
+          <w:sz w:val="22"/>
+          <w:szCs w:val="22"/>
         </w:rPr>
         <w:fldChar w:fldCharType="begin"/>
       </w:r>
@@ -5888,6 +6156,8 @@
         <w:rPr>
           <w:rFonts w:ascii="Times New Roman" w:hAnsi="Times New Roman" w:cs="Times New Roman"/>
           <w:color w:val="auto"/>
+          <w:sz w:val="22"/>
+          <w:szCs w:val="22"/>
         </w:rPr>
         <w:instrText xml:space="preserve"> SEQ Figura \* ARABIC </w:instrText>
       </w:r>
@@ -5895,6 +6165,8 @@
         <w:rPr>
           <w:rFonts w:ascii="Times New Roman" w:hAnsi="Times New Roman" w:cs="Times New Roman"/>
           <w:color w:val="auto"/>
+          <w:sz w:val="22"/>
+          <w:szCs w:val="22"/>
         </w:rPr>
         <w:fldChar w:fldCharType="separate"/>
       </w:r>
@@ -5903,6 +6175,8 @@
           <w:rFonts w:ascii="Times New Roman" w:hAnsi="Times New Roman" w:cs="Times New Roman"/>
           <w:noProof/>
           <w:color w:val="auto"/>
+          <w:sz w:val="22"/>
+          <w:szCs w:val="22"/>
         </w:rPr>
         <w:t>4</w:t>
       </w:r>
@@ -5910,6 +6184,8 @@
         <w:rPr>
           <w:rFonts w:ascii="Times New Roman" w:hAnsi="Times New Roman" w:cs="Times New Roman"/>
           <w:color w:val="auto"/>
+          <w:sz w:val="22"/>
+          <w:szCs w:val="22"/>
         </w:rPr>
         <w:fldChar w:fldCharType="end"/>
       </w:r>
@@ -5917,6 +6193,8 @@
         <w:rPr>
           <w:rFonts w:ascii="Times New Roman" w:hAnsi="Times New Roman" w:cs="Times New Roman"/>
           <w:color w:val="auto"/>
+          <w:sz w:val="22"/>
+          <w:szCs w:val="22"/>
         </w:rPr>
         <w:t xml:space="preserve"> - Fórmula para encontrar o número de elementos das partes.</w:t>
       </w:r>
@@ -6039,14 +6317,6 @@
         </w:rPr>
         <w:t>Ex2.: A = {a} determine o conjunto das partes.</w:t>
       </w:r>
-    </w:p>
-    <w:p>
-      <w:pPr>
-        <w:jc w:val="both"/>
-        <w:rPr>
-          <w:rFonts w:ascii="Times New Roman" w:hAnsi="Times New Roman" w:cs="Times New Roman"/>
-        </w:rPr>
-      </w:pPr>
     </w:p>
     <w:p>
       <w:pPr>
@@ -6400,9 +6670,6 @@
           <w:ilvl w:val="0"/>
           <w:numId w:val="2"/>
         </w:numPr>
-        <w:pBdr>
-          <w:bottom w:val="single" w:sz="4" w:space="1" w:color="auto"/>
-        </w:pBdr>
         <w:contextualSpacing w:val="0"/>
         <w:jc w:val="both"/>
         <w:rPr>
@@ -6756,6 +7023,7 @@
           <w:rFonts w:ascii="Times New Roman" w:eastAsiaTheme="minorEastAsia" w:hAnsi="Times New Roman" w:cs="Times New Roman"/>
           <w:b/>
         </w:rPr>
+        <w:lastRenderedPageBreak/>
         <w:t>Ex.:</w:t>
       </w:r>
       <w:r>
@@ -6917,7 +7185,6 @@
           <w:rFonts w:ascii="Times New Roman" w:hAnsi="Times New Roman" w:cs="Times New Roman"/>
           <w:noProof/>
         </w:rPr>
-        <w:lastRenderedPageBreak/>
         <w:drawing>
           <wp:inline distT="0" distB="0" distL="0" distR="0" wp14:anchorId="56FDF352" wp14:editId="676C76FD">
             <wp:extent cx="4756068" cy="1436492"/>
@@ -7237,12 +7504,16 @@
         <w:rPr>
           <w:rFonts w:ascii="Times New Roman" w:eastAsiaTheme="minorEastAsia" w:hAnsi="Times New Roman" w:cs="Times New Roman"/>
           <w:color w:val="auto"/>
+          <w:sz w:val="22"/>
+          <w:szCs w:val="22"/>
         </w:rPr>
       </w:pPr>
       <w:r>
         <w:rPr>
           <w:rFonts w:ascii="Times New Roman" w:hAnsi="Times New Roman" w:cs="Times New Roman"/>
           <w:color w:val="auto"/>
+          <w:sz w:val="22"/>
+          <w:szCs w:val="22"/>
         </w:rPr>
         <w:t xml:space="preserve">Figura </w:t>
       </w:r>
@@ -7250,6 +7521,8 @@
         <w:rPr>
           <w:rFonts w:ascii="Times New Roman" w:hAnsi="Times New Roman" w:cs="Times New Roman"/>
           <w:color w:val="auto"/>
+          <w:sz w:val="22"/>
+          <w:szCs w:val="22"/>
         </w:rPr>
         <w:fldChar w:fldCharType="begin"/>
       </w:r>
@@ -7257,6 +7530,8 @@
         <w:rPr>
           <w:rFonts w:ascii="Times New Roman" w:hAnsi="Times New Roman" w:cs="Times New Roman"/>
           <w:color w:val="auto"/>
+          <w:sz w:val="22"/>
+          <w:szCs w:val="22"/>
         </w:rPr>
         <w:instrText xml:space="preserve"> SEQ Figura \* ARABIC </w:instrText>
       </w:r>
@@ -7264,6 +7539,8 @@
         <w:rPr>
           <w:rFonts w:ascii="Times New Roman" w:hAnsi="Times New Roman" w:cs="Times New Roman"/>
           <w:color w:val="auto"/>
+          <w:sz w:val="22"/>
+          <w:szCs w:val="22"/>
         </w:rPr>
         <w:fldChar w:fldCharType="separate"/>
       </w:r>
@@ -7272,6 +7549,8 @@
           <w:rFonts w:ascii="Times New Roman" w:hAnsi="Times New Roman" w:cs="Times New Roman"/>
           <w:noProof/>
           <w:color w:val="auto"/>
+          <w:sz w:val="22"/>
+          <w:szCs w:val="22"/>
         </w:rPr>
         <w:t>5</w:t>
       </w:r>
@@ -7279,6 +7558,8 @@
         <w:rPr>
           <w:rFonts w:ascii="Times New Roman" w:hAnsi="Times New Roman" w:cs="Times New Roman"/>
           <w:color w:val="auto"/>
+          <w:sz w:val="22"/>
+          <w:szCs w:val="22"/>
         </w:rPr>
         <w:fldChar w:fldCharType="end"/>
       </w:r>
@@ -7286,6 +7567,8 @@
         <w:rPr>
           <w:rFonts w:ascii="Times New Roman" w:hAnsi="Times New Roman" w:cs="Times New Roman"/>
           <w:color w:val="auto"/>
+          <w:sz w:val="22"/>
+          <w:szCs w:val="22"/>
         </w:rPr>
         <w:t xml:space="preserve"> - Conjunto A e B, não tem elementos em comum, </w:t>
       </w:r>
@@ -7293,6 +7576,8 @@
         <w:rPr>
           <w:rFonts w:ascii="Times New Roman" w:hAnsi="Times New Roman" w:cs="Times New Roman"/>
           <w:color w:val="auto"/>
+          <w:sz w:val="22"/>
+          <w:szCs w:val="22"/>
         </w:rPr>
         <w:t>e, portanto,</w:t>
       </w:r>
@@ -7300,6 +7585,8 @@
         <w:rPr>
           <w:rFonts w:ascii="Times New Roman" w:hAnsi="Times New Roman" w:cs="Times New Roman"/>
           <w:color w:val="auto"/>
+          <w:sz w:val="22"/>
+          <w:szCs w:val="22"/>
         </w:rPr>
         <w:t xml:space="preserve"> são disjuntos.</w:t>
       </w:r>
@@ -7449,19 +7736,7 @@
         <w:rPr>
           <w:rFonts w:ascii="Times New Roman" w:eastAsiaTheme="minorEastAsia" w:hAnsi="Times New Roman" w:cs="Times New Roman"/>
         </w:rPr>
-        <w:t>B</w:t>
-      </w:r>
-      <w:r>
-        <w:rPr>
-          <w:rFonts w:ascii="Times New Roman" w:eastAsiaTheme="minorEastAsia" w:hAnsi="Times New Roman" w:cs="Times New Roman"/>
-        </w:rPr>
-        <w:t xml:space="preserve"> = </w:t>
-      </w:r>
-      <w:r>
-        <w:rPr>
-          <w:rFonts w:ascii="Times New Roman" w:eastAsiaTheme="minorEastAsia" w:hAnsi="Times New Roman" w:cs="Times New Roman"/>
-        </w:rPr>
-        <w:t>B</w:t>
+        <w:t>B = B</w:t>
       </w:r>
       <m:oMath>
         <m:r>
@@ -7670,13 +7945,7 @@
         <w:rPr>
           <w:rFonts w:ascii="Times New Roman" w:hAnsi="Times New Roman" w:cs="Times New Roman"/>
         </w:rPr>
-        <w:t>,</w:t>
-      </w:r>
-      <w:r>
-        <w:rPr>
-          <w:rFonts w:ascii="Times New Roman" w:hAnsi="Times New Roman" w:cs="Times New Roman"/>
-        </w:rPr>
-        <w:t xml:space="preserve"> é igual </w:t>
+        <w:t xml:space="preserve">, é igual </w:t>
       </w:r>
       <w:r>
         <w:rPr>
@@ -8026,6 +8295,7 @@
         <w:rPr>
           <w:rFonts w:ascii="Times New Roman" w:eastAsiaTheme="minorEastAsia" w:hAnsi="Times New Roman" w:cs="Times New Roman"/>
         </w:rPr>
+        <w:lastRenderedPageBreak/>
         <w:t xml:space="preserve">Por exemplo: Sejam os conjuntos A </w:t>
       </w:r>
       <w:r>
@@ -8174,7 +8444,6 @@
           <w:rFonts w:ascii="Times New Roman" w:hAnsi="Times New Roman" w:cs="Times New Roman"/>
           <w:noProof/>
         </w:rPr>
-        <w:lastRenderedPageBreak/>
         <w:drawing>
           <wp:inline distT="0" distB="0" distL="0" distR="0" wp14:anchorId="11045CF5" wp14:editId="6F6ECD90">
             <wp:extent cx="4637314" cy="1552187"/>
@@ -8994,62 +9263,13 @@
           <w:rFonts w:ascii="Times New Roman" w:hAnsi="Times New Roman" w:cs="Times New Roman"/>
           <w:b/>
         </w:rPr>
-        <w:t>Elemento Neutro</w:t>
-      </w:r>
-      <w:r>
-        <w:rPr>
-          <w:rFonts w:ascii="Times New Roman" w:hAnsi="Times New Roman" w:cs="Times New Roman"/>
-          <w:b/>
-        </w:rPr>
-        <w:t xml:space="preserve">: </w:t>
-      </w:r>
-      <w:r>
-        <w:rPr>
-          <w:rFonts w:ascii="Times New Roman" w:hAnsi="Times New Roman" w:cs="Times New Roman"/>
-        </w:rPr>
-        <w:t xml:space="preserve">Um conjunto A </w:t>
-      </w:r>
-      <w:r>
-        <w:rPr>
-          <w:rFonts w:ascii="Times New Roman" w:hAnsi="Times New Roman" w:cs="Times New Roman"/>
-        </w:rPr>
-        <w:t xml:space="preserve">com interseção </w:t>
-      </w:r>
-      <w:r>
-        <w:rPr>
-          <w:rFonts w:ascii="Times New Roman" w:hAnsi="Times New Roman" w:cs="Times New Roman"/>
-        </w:rPr>
-        <w:t xml:space="preserve">com um conjunto </w:t>
-      </w:r>
-      <w:r>
-        <w:rPr>
-          <w:rFonts w:ascii="Times New Roman" w:hAnsi="Times New Roman" w:cs="Times New Roman"/>
-        </w:rPr>
-        <w:t>universo U</w:t>
-      </w:r>
-      <w:r>
-        <w:rPr>
-          <w:rFonts w:ascii="Times New Roman" w:hAnsi="Times New Roman" w:cs="Times New Roman"/>
-        </w:rPr>
-        <w:t>,</w:t>
-      </w:r>
-      <w:r>
-        <w:rPr>
-          <w:rFonts w:ascii="Times New Roman" w:hAnsi="Times New Roman" w:cs="Times New Roman"/>
-        </w:rPr>
-        <w:t xml:space="preserve"> é igual </w:t>
-      </w:r>
-      <w:r>
-        <w:rPr>
-          <w:rFonts w:ascii="Times New Roman" w:hAnsi="Times New Roman" w:cs="Times New Roman"/>
-        </w:rPr>
-        <w:t>ao próprio conjunto A</w:t>
-      </w:r>
-      <w:r>
-        <w:rPr>
-          <w:rFonts w:ascii="Times New Roman" w:hAnsi="Times New Roman" w:cs="Times New Roman"/>
-        </w:rPr>
-        <w:t>.</w:t>
+        <w:t xml:space="preserve">Elemento Neutro: </w:t>
+      </w:r>
+      <w:r>
+        <w:rPr>
+          <w:rFonts w:ascii="Times New Roman" w:hAnsi="Times New Roman" w:cs="Times New Roman"/>
+        </w:rPr>
+        <w:t>Um conjunto A com interseção com um conjunto universo U, é igual ao próprio conjunto A.</w:t>
       </w:r>
     </w:p>
     <w:p>
@@ -9069,13 +9289,7 @@
         <w:rPr>
           <w:rFonts w:ascii="Times New Roman" w:hAnsi="Times New Roman" w:cs="Times New Roman"/>
         </w:rPr>
-        <w:t>∩</w:t>
-      </w:r>
-      <w:r>
-        <w:rPr>
-          <w:rFonts w:ascii="Times New Roman" w:hAnsi="Times New Roman" w:cs="Times New Roman"/>
-        </w:rPr>
-        <w:t>U</w:t>
+        <w:t>∩U</w:t>
       </w:r>
       <w:r>
         <w:rPr>
@@ -9272,6 +9486,7 @@
           <w:rFonts w:ascii="Times New Roman" w:hAnsi="Times New Roman" w:cs="Times New Roman"/>
           <w:b/>
         </w:rPr>
+        <w:lastRenderedPageBreak/>
         <w:t xml:space="preserve">Distributiva da </w:t>
       </w:r>
       <w:r>
@@ -9358,13 +9573,7 @@
         <w:rPr>
           <w:rFonts w:ascii="Times New Roman" w:hAnsi="Times New Roman" w:cs="Times New Roman"/>
         </w:rPr>
-        <w:t xml:space="preserve"> </w:t>
-      </w:r>
-      <w:r>
-        <w:rPr>
-          <w:rFonts w:ascii="Times New Roman" w:hAnsi="Times New Roman" w:cs="Times New Roman"/>
-        </w:rPr>
-        <w:t xml:space="preserve">(A </w:t>
+        <w:t xml:space="preserve"> (A </w:t>
       </w:r>
       <m:oMath>
         <m:r>
@@ -9390,13 +9599,7 @@
         <w:rPr>
           <w:rFonts w:ascii="Times New Roman" w:hAnsi="Times New Roman" w:cs="Times New Roman"/>
         </w:rPr>
-        <w:t>C</w:t>
-      </w:r>
-      <w:r>
-        <w:rPr>
-          <w:rFonts w:ascii="Times New Roman" w:hAnsi="Times New Roman" w:cs="Times New Roman"/>
-        </w:rPr>
-        <w:t>)</w:t>
+        <w:t>C)</w:t>
       </w:r>
     </w:p>
     <w:p>
@@ -9417,7 +9620,6 @@
           <w:rFonts w:ascii="Times New Roman" w:hAnsi="Times New Roman" w:cs="Times New Roman"/>
           <w:b/>
         </w:rPr>
-        <w:lastRenderedPageBreak/>
         <w:t>Casos particulares</w:t>
       </w:r>
     </w:p>
@@ -9446,37 +9648,7 @@
         <w:rPr>
           <w:rFonts w:ascii="Times New Roman" w:hAnsi="Times New Roman" w:cs="Times New Roman"/>
         </w:rPr>
-        <w:t xml:space="preserve"> (</w:t>
-      </w:r>
-      <w:r>
-        <w:rPr>
-          <w:rFonts w:ascii="Times New Roman" w:hAnsi="Times New Roman" w:cs="Times New Roman"/>
-        </w:rPr>
-        <w:t>A</w:t>
-      </w:r>
-      <w:r>
-        <w:rPr>
-          <w:rFonts w:ascii="Times New Roman" w:hAnsi="Times New Roman" w:cs="Times New Roman"/>
-        </w:rPr>
-        <w:t xml:space="preserve"> ∩ </w:t>
-      </w:r>
-      <w:r>
-        <w:rPr>
-          <w:rFonts w:ascii="Times New Roman" w:hAnsi="Times New Roman" w:cs="Times New Roman"/>
-        </w:rPr>
-        <w:t>B</w:t>
-      </w:r>
-      <w:r>
-        <w:rPr>
-          <w:rFonts w:ascii="Times New Roman" w:hAnsi="Times New Roman" w:cs="Times New Roman"/>
-        </w:rPr>
-        <w:t xml:space="preserve">) = </w:t>
-      </w:r>
-      <w:r>
-        <w:rPr>
-          <w:rFonts w:ascii="Times New Roman" w:hAnsi="Times New Roman" w:cs="Times New Roman"/>
-        </w:rPr>
-        <w:t>A</w:t>
+        <w:t xml:space="preserve"> (A ∩ B) = A</w:t>
       </w:r>
     </w:p>
     <w:p>
@@ -9507,19 +9679,7 @@
         <w:rPr>
           <w:rFonts w:ascii="Times New Roman" w:hAnsi="Times New Roman" w:cs="Times New Roman"/>
         </w:rPr>
-        <w:t xml:space="preserve"> (</w:t>
-      </w:r>
-      <w:r>
-        <w:rPr>
-          <w:rFonts w:ascii="Times New Roman" w:hAnsi="Times New Roman" w:cs="Times New Roman"/>
-        </w:rPr>
-        <w:t>A</w:t>
-      </w:r>
-      <w:r>
-        <w:rPr>
-          <w:rFonts w:ascii="Times New Roman" w:hAnsi="Times New Roman" w:cs="Times New Roman"/>
-        </w:rPr>
-        <w:t xml:space="preserve"> </w:t>
+        <w:t xml:space="preserve"> (A </w:t>
       </w:r>
       <m:oMath>
         <m:r>
@@ -9536,42 +9696,8 @@
         <w:rPr>
           <w:rFonts w:ascii="Times New Roman" w:hAnsi="Times New Roman" w:cs="Times New Roman"/>
         </w:rPr>
-        <w:t xml:space="preserve"> </w:t>
-      </w:r>
-      <w:r>
-        <w:rPr>
-          <w:rFonts w:ascii="Times New Roman" w:hAnsi="Times New Roman" w:cs="Times New Roman"/>
-        </w:rPr>
-        <w:t>B</w:t>
-      </w:r>
-      <w:r>
-        <w:rPr>
-          <w:rFonts w:ascii="Times New Roman" w:hAnsi="Times New Roman" w:cs="Times New Roman"/>
-        </w:rPr>
-        <w:t xml:space="preserve">) = </w:t>
-      </w:r>
-      <w:r>
-        <w:rPr>
-          <w:rFonts w:ascii="Times New Roman" w:hAnsi="Times New Roman" w:cs="Times New Roman"/>
-        </w:rPr>
-        <w:t>A</w:t>
-      </w:r>
-    </w:p>
-    <w:p>
-      <w:pPr>
-        <w:jc w:val="both"/>
-        <w:rPr>
-          <w:rFonts w:ascii="Times New Roman" w:hAnsi="Times New Roman" w:cs="Times New Roman"/>
-        </w:rPr>
-      </w:pPr>
-    </w:p>
-    <w:p>
-      <w:pPr>
-        <w:jc w:val="both"/>
-        <w:rPr>
-          <w:rFonts w:ascii="Times New Roman" w:hAnsi="Times New Roman" w:cs="Times New Roman"/>
-        </w:rPr>
-      </w:pPr>
+        <w:t xml:space="preserve"> B) = A</w:t>
+      </w:r>
     </w:p>
     <w:p>
       <w:pPr>
@@ -11018,6 +11144,1819 @@
         </w:rPr>
       </w:pPr>
     </w:p>
+    <w:p>
+      <w:pPr>
+        <w:pBdr>
+          <w:bottom w:val="single" w:sz="4" w:space="1" w:color="auto"/>
+        </w:pBdr>
+        <w:jc w:val="both"/>
+        <w:rPr>
+          <w:rFonts w:ascii="Times New Roman" w:hAnsi="Times New Roman" w:cs="Times New Roman"/>
+          <w:b/>
+        </w:rPr>
+      </w:pPr>
+      <w:r>
+        <w:rPr>
+          <w:rFonts w:ascii="Times New Roman" w:hAnsi="Times New Roman" w:cs="Times New Roman"/>
+          <w:b/>
+        </w:rPr>
+        <w:t>CONJUNTOS NUMÉRICOS</w:t>
+      </w:r>
+    </w:p>
+    <w:p>
+      <w:pPr>
+        <w:jc w:val="both"/>
+        <w:rPr>
+          <w:rFonts w:ascii="Times New Roman" w:hAnsi="Times New Roman" w:cs="Times New Roman"/>
+        </w:rPr>
+      </w:pPr>
+    </w:p>
+    <w:p>
+      <w:pPr>
+        <w:jc w:val="both"/>
+        <w:rPr>
+          <w:rFonts w:ascii="Times New Roman" w:hAnsi="Times New Roman" w:cs="Times New Roman"/>
+        </w:rPr>
+      </w:pPr>
+      <w:r>
+        <w:rPr>
+          <w:rFonts w:ascii="Times New Roman" w:hAnsi="Times New Roman" w:cs="Times New Roman"/>
+        </w:rPr>
+        <w:t>São conjuntos cujos os elementos são números e eles possuem características incomum entre si.</w:t>
+      </w:r>
+    </w:p>
+    <w:p>
+      <w:pPr>
+        <w:jc w:val="both"/>
+        <w:rPr>
+          <w:rFonts w:ascii="Times New Roman" w:hAnsi="Times New Roman" w:cs="Times New Roman"/>
+        </w:rPr>
+      </w:pPr>
+    </w:p>
+    <w:p>
+      <w:pPr>
+        <w:pStyle w:val="PargrafodaLista"/>
+        <w:numPr>
+          <w:ilvl w:val="0"/>
+          <w:numId w:val="2"/>
+        </w:numPr>
+        <w:jc w:val="both"/>
+        <w:rPr>
+          <w:rFonts w:ascii="Times New Roman" w:hAnsi="Times New Roman" w:cs="Times New Roman"/>
+          <w:b/>
+        </w:rPr>
+      </w:pPr>
+      <w:r>
+        <w:rPr>
+          <w:rFonts w:ascii="Times New Roman" w:hAnsi="Times New Roman" w:cs="Times New Roman"/>
+          <w:b/>
+        </w:rPr>
+        <w:t>CONJUNTO DOS NÚMEROS NATURAIS</w:t>
+      </w:r>
+    </w:p>
+    <w:p>
+      <w:pPr>
+        <w:jc w:val="both"/>
+        <w:rPr>
+          <w:rFonts w:ascii="Times New Roman" w:hAnsi="Times New Roman" w:cs="Times New Roman"/>
+        </w:rPr>
+      </w:pPr>
+    </w:p>
+    <w:p>
+      <w:pPr>
+        <w:jc w:val="center"/>
+        <w:rPr>
+          <w:rFonts w:ascii="Times New Roman" w:hAnsi="Times New Roman" w:cs="Times New Roman"/>
+        </w:rPr>
+      </w:pPr>
+      <w:r>
+        <w:rPr>
+          <w:rFonts w:ascii="Times New Roman" w:hAnsi="Times New Roman" w:cs="Times New Roman"/>
+        </w:rPr>
+        <w:t>|N = {0, 1, 2, 3, 4… n, …}</w:t>
+      </w:r>
+    </w:p>
+    <w:p>
+      <w:pPr>
+        <w:jc w:val="both"/>
+        <w:rPr>
+          <w:rFonts w:ascii="Times New Roman" w:hAnsi="Times New Roman" w:cs="Times New Roman"/>
+        </w:rPr>
+      </w:pPr>
+    </w:p>
+    <w:p>
+      <w:pPr>
+        <w:jc w:val="both"/>
+        <w:rPr>
+          <w:rFonts w:ascii="Times New Roman" w:hAnsi="Times New Roman" w:cs="Times New Roman"/>
+        </w:rPr>
+      </w:pPr>
+      <w:r>
+        <w:rPr>
+          <w:rFonts w:ascii="Times New Roman" w:hAnsi="Times New Roman" w:cs="Times New Roman"/>
+        </w:rPr>
+        <w:t>O número natural zero (0) é o elemento neutro da adição, e elemento nulo na multiplicação.</w:t>
+      </w:r>
+    </w:p>
+    <w:p>
+      <w:pPr>
+        <w:jc w:val="both"/>
+        <w:rPr>
+          <w:rFonts w:ascii="Times New Roman" w:hAnsi="Times New Roman" w:cs="Times New Roman"/>
+        </w:rPr>
+      </w:pPr>
+    </w:p>
+    <w:p>
+      <w:pPr>
+        <w:pStyle w:val="PargrafodaLista"/>
+        <w:numPr>
+          <w:ilvl w:val="0"/>
+          <w:numId w:val="14"/>
+        </w:numPr>
+        <w:jc w:val="both"/>
+        <w:rPr>
+          <w:rFonts w:ascii="Times New Roman" w:hAnsi="Times New Roman" w:cs="Times New Roman"/>
+          <w:b/>
+        </w:rPr>
+      </w:pPr>
+      <w:r>
+        <w:rPr>
+          <w:rFonts w:ascii="Times New Roman" w:hAnsi="Times New Roman" w:cs="Times New Roman"/>
+          <w:b/>
+        </w:rPr>
+        <w:t>Definição</w:t>
+      </w:r>
+      <w:r>
+        <w:rPr>
+          <w:rFonts w:ascii="Times New Roman" w:hAnsi="Times New Roman" w:cs="Times New Roman"/>
+          <w:b/>
+        </w:rPr>
+        <w:t>1</w:t>
+      </w:r>
+      <w:r>
+        <w:rPr>
+          <w:rFonts w:ascii="Times New Roman" w:hAnsi="Times New Roman" w:cs="Times New Roman"/>
+          <w:b/>
+        </w:rPr>
+        <w:t>:</w:t>
+      </w:r>
+    </w:p>
+    <w:p>
+      <w:pPr>
+        <w:jc w:val="both"/>
+        <w:rPr>
+          <w:rFonts w:ascii="Times New Roman" w:hAnsi="Times New Roman" w:cs="Times New Roman"/>
+        </w:rPr>
+      </w:pPr>
+    </w:p>
+    <w:p>
+      <w:pPr>
+        <w:jc w:val="center"/>
+        <w:rPr>
+          <w:rFonts w:ascii="Times New Roman" w:hAnsi="Times New Roman" w:cs="Cambria Math"/>
+          <w:b/>
+        </w:rPr>
+      </w:pPr>
+      <w:r>
+        <w:rPr>
+          <w:rFonts w:ascii="Cambria Math" w:hAnsi="Cambria Math" w:cs="Cambria Math"/>
+          <w:b/>
+        </w:rPr>
+        <w:t>∀</w:t>
+      </w:r>
+      <w:r>
+        <w:rPr>
+          <w:rFonts w:ascii="Times New Roman" w:hAnsi="Times New Roman" w:cs="Cambria Math"/>
+          <w:b/>
+        </w:rPr>
+        <w:t xml:space="preserve"> m, n </w:t>
+      </w:r>
+      <w:r>
+        <w:rPr>
+          <w:rFonts w:ascii="Cambria Math" w:hAnsi="Cambria Math" w:cs="Cambria Math"/>
+          <w:b/>
+        </w:rPr>
+        <w:t>∈</w:t>
+      </w:r>
+      <w:r>
+        <w:rPr>
+          <w:rFonts w:ascii="Times New Roman" w:hAnsi="Times New Roman" w:cs="Cambria Math"/>
+          <w:b/>
+        </w:rPr>
+        <w:t xml:space="preserve"> N, </w:t>
+      </w:r>
+      <w:proofErr w:type="spellStart"/>
+      <w:r>
+        <w:rPr>
+          <w:rFonts w:ascii="Times New Roman" w:hAnsi="Times New Roman" w:cs="Cambria Math"/>
+          <w:b/>
+        </w:rPr>
+        <w:t>m+n</w:t>
+      </w:r>
+      <w:proofErr w:type="spellEnd"/>
+      <w:r>
+        <w:rPr>
+          <w:rFonts w:ascii="Times New Roman" w:hAnsi="Times New Roman" w:cs="Cambria Math"/>
+          <w:b/>
+        </w:rPr>
+        <w:t xml:space="preserve"> </w:t>
+      </w:r>
+      <w:r>
+        <w:rPr>
+          <w:rFonts w:ascii="Cambria Math" w:hAnsi="Cambria Math" w:cs="Cambria Math"/>
+          <w:b/>
+        </w:rPr>
+        <w:t>∈</w:t>
+      </w:r>
+      <w:r>
+        <w:rPr>
+          <w:rFonts w:ascii="Times New Roman" w:hAnsi="Times New Roman" w:cs="Cambria Math"/>
+          <w:b/>
+        </w:rPr>
+        <w:t xml:space="preserve"> N</w:t>
+      </w:r>
+    </w:p>
+    <w:p>
+      <w:pPr>
+        <w:jc w:val="both"/>
+        <w:rPr>
+          <w:rFonts w:ascii="Times New Roman" w:hAnsi="Times New Roman" w:cs="Times New Roman"/>
+        </w:rPr>
+      </w:pPr>
+    </w:p>
+    <w:p>
+      <w:pPr>
+        <w:jc w:val="both"/>
+        <w:rPr>
+          <w:rFonts w:ascii="Times New Roman" w:hAnsi="Times New Roman" w:cs="Times New Roman"/>
+        </w:rPr>
+      </w:pPr>
+      <w:r>
+        <w:rPr>
+          <w:rFonts w:ascii="Times New Roman" w:hAnsi="Times New Roman" w:cs="Times New Roman"/>
+        </w:rPr>
+        <w:t>Sempre que pegarmos dois números m e n naturais, e som</w:t>
+      </w:r>
+      <w:r>
+        <w:rPr>
+          <w:rFonts w:ascii="Times New Roman" w:hAnsi="Times New Roman" w:cs="Times New Roman"/>
+        </w:rPr>
+        <w:t>á</w:t>
+      </w:r>
+      <w:r>
+        <w:rPr>
+          <w:rFonts w:ascii="Times New Roman" w:hAnsi="Times New Roman" w:cs="Times New Roman"/>
+        </w:rPr>
+        <w:t>-los o resultado será</w:t>
+      </w:r>
+      <w:r>
+        <w:rPr>
+          <w:rFonts w:ascii="Times New Roman" w:hAnsi="Times New Roman" w:cs="Times New Roman"/>
+        </w:rPr>
+        <w:t xml:space="preserve"> sempre</w:t>
+      </w:r>
+      <w:r>
+        <w:rPr>
+          <w:rFonts w:ascii="Times New Roman" w:hAnsi="Times New Roman" w:cs="Times New Roman"/>
+        </w:rPr>
+        <w:t xml:space="preserve"> um número natural.</w:t>
+      </w:r>
+    </w:p>
+    <w:p>
+      <w:pPr>
+        <w:jc w:val="both"/>
+        <w:rPr>
+          <w:rFonts w:ascii="Times New Roman" w:hAnsi="Times New Roman" w:cs="Times New Roman"/>
+        </w:rPr>
+      </w:pPr>
+    </w:p>
+    <w:p>
+      <w:pPr>
+        <w:pStyle w:val="PargrafodaLista"/>
+        <w:numPr>
+          <w:ilvl w:val="0"/>
+          <w:numId w:val="14"/>
+        </w:numPr>
+        <w:jc w:val="both"/>
+        <w:rPr>
+          <w:rFonts w:ascii="Times New Roman" w:hAnsi="Times New Roman" w:cs="Times New Roman"/>
+          <w:b/>
+        </w:rPr>
+      </w:pPr>
+      <w:r>
+        <w:rPr>
+          <w:rFonts w:ascii="Times New Roman" w:hAnsi="Times New Roman" w:cs="Times New Roman"/>
+          <w:b/>
+        </w:rPr>
+        <w:t>Definição2:</w:t>
+      </w:r>
+    </w:p>
+    <w:p>
+      <w:pPr>
+        <w:jc w:val="both"/>
+        <w:rPr>
+          <w:rFonts w:ascii="Times New Roman" w:hAnsi="Times New Roman" w:cs="Times New Roman"/>
+        </w:rPr>
+      </w:pPr>
+    </w:p>
+    <w:p>
+      <w:pPr>
+        <w:jc w:val="center"/>
+        <w:rPr>
+          <w:rFonts w:ascii="Times New Roman" w:hAnsi="Times New Roman" w:cs="Cambria Math"/>
+          <w:b/>
+        </w:rPr>
+      </w:pPr>
+      <w:r>
+        <w:rPr>
+          <w:rFonts w:ascii="Cambria Math" w:hAnsi="Cambria Math" w:cs="Cambria Math"/>
+          <w:b/>
+        </w:rPr>
+        <w:t>∀</w:t>
+      </w:r>
+      <w:r>
+        <w:rPr>
+          <w:rFonts w:ascii="Times New Roman" w:hAnsi="Times New Roman" w:cs="Cambria Math"/>
+          <w:b/>
+        </w:rPr>
+        <w:t xml:space="preserve"> m, n </w:t>
+      </w:r>
+      <w:r>
+        <w:rPr>
+          <w:rFonts w:ascii="Cambria Math" w:hAnsi="Cambria Math" w:cs="Cambria Math"/>
+          <w:b/>
+        </w:rPr>
+        <w:t>∈</w:t>
+      </w:r>
+      <w:r>
+        <w:rPr>
+          <w:rFonts w:ascii="Times New Roman" w:hAnsi="Times New Roman" w:cs="Cambria Math"/>
+          <w:b/>
+        </w:rPr>
+        <w:t xml:space="preserve"> N, m*n </w:t>
+      </w:r>
+      <w:r>
+        <w:rPr>
+          <w:rFonts w:ascii="Cambria Math" w:hAnsi="Cambria Math" w:cs="Cambria Math"/>
+          <w:b/>
+        </w:rPr>
+        <w:t>∈</w:t>
+      </w:r>
+      <w:r>
+        <w:rPr>
+          <w:rFonts w:ascii="Times New Roman" w:hAnsi="Times New Roman" w:cs="Cambria Math"/>
+          <w:b/>
+        </w:rPr>
+        <w:t xml:space="preserve"> N</w:t>
+      </w:r>
+    </w:p>
+    <w:p>
+      <w:pPr>
+        <w:jc w:val="both"/>
+        <w:rPr>
+          <w:rFonts w:ascii="Times New Roman" w:hAnsi="Times New Roman" w:cs="Times New Roman"/>
+        </w:rPr>
+      </w:pPr>
+    </w:p>
+    <w:p>
+      <w:pPr>
+        <w:jc w:val="both"/>
+        <w:rPr>
+          <w:rFonts w:ascii="Times New Roman" w:hAnsi="Times New Roman" w:cs="Times New Roman"/>
+        </w:rPr>
+      </w:pPr>
+      <w:r>
+        <w:rPr>
+          <w:rFonts w:ascii="Times New Roman" w:hAnsi="Times New Roman" w:cs="Times New Roman"/>
+        </w:rPr>
+        <w:lastRenderedPageBreak/>
+        <w:t>Sempre que pegarmos dois números m e n naturais, e multiplicá-los o resultado será sempre um número natural.</w:t>
+      </w:r>
+    </w:p>
+    <w:p>
+      <w:pPr>
+        <w:jc w:val="both"/>
+        <w:rPr>
+          <w:rFonts w:ascii="Times New Roman" w:hAnsi="Times New Roman" w:cs="Times New Roman"/>
+        </w:rPr>
+      </w:pPr>
+    </w:p>
+    <w:p>
+      <w:pPr>
+        <w:pBdr>
+          <w:top w:val="single" w:sz="4" w:space="1" w:color="auto"/>
+          <w:left w:val="single" w:sz="4" w:space="4" w:color="auto"/>
+          <w:bottom w:val="single" w:sz="4" w:space="1" w:color="auto"/>
+          <w:right w:val="single" w:sz="4" w:space="4" w:color="auto"/>
+        </w:pBdr>
+        <w:jc w:val="both"/>
+        <w:rPr>
+          <w:rFonts w:ascii="Times New Roman" w:hAnsi="Times New Roman" w:cs="Times New Roman"/>
+        </w:rPr>
+      </w:pPr>
+      <w:r>
+        <w:rPr>
+          <w:rFonts w:ascii="Times New Roman" w:hAnsi="Times New Roman" w:cs="Times New Roman"/>
+          <w:b/>
+        </w:rPr>
+        <w:t>Atenção</w:t>
+      </w:r>
+      <w:r>
+        <w:rPr>
+          <w:rFonts w:ascii="Times New Roman" w:hAnsi="Times New Roman" w:cs="Times New Roman"/>
+        </w:rPr>
+        <w:t xml:space="preserve">! O conjunto dos números naturais é fechado para adição e multiplicação, e que de acordo com a definição 1 e 2 o resultado sempre será um número natural. </w:t>
+      </w:r>
+    </w:p>
+    <w:p>
+      <w:pPr>
+        <w:jc w:val="both"/>
+        <w:rPr>
+          <w:rFonts w:ascii="Times New Roman" w:hAnsi="Times New Roman" w:cs="Times New Roman"/>
+        </w:rPr>
+      </w:pPr>
+    </w:p>
+    <w:p>
+      <w:pPr>
+        <w:pStyle w:val="PargrafodaLista"/>
+        <w:numPr>
+          <w:ilvl w:val="0"/>
+          <w:numId w:val="14"/>
+        </w:numPr>
+        <w:rPr>
+          <w:rFonts w:ascii="Times New Roman" w:hAnsi="Times New Roman" w:cs="Times New Roman"/>
+          <w:b/>
+        </w:rPr>
+      </w:pPr>
+      <w:r>
+        <w:rPr>
+          <w:rFonts w:ascii="Times New Roman" w:hAnsi="Times New Roman" w:cs="Times New Roman"/>
+          <w:b/>
+        </w:rPr>
+        <w:t>SUBCONJUNTOS DENTRO DOS NATURAIS</w:t>
+      </w:r>
+    </w:p>
+    <w:p>
+      <w:pPr>
+        <w:rPr>
+          <w:rFonts w:ascii="Times New Roman" w:hAnsi="Times New Roman" w:cs="Times New Roman"/>
+          <w:b/>
+        </w:rPr>
+      </w:pPr>
+    </w:p>
+    <w:p>
+      <w:pPr>
+        <w:pStyle w:val="PargrafodaLista"/>
+        <w:numPr>
+          <w:ilvl w:val="2"/>
+          <w:numId w:val="14"/>
+        </w:numPr>
+        <w:ind w:left="426" w:hanging="185"/>
+        <w:rPr>
+          <w:rFonts w:ascii="Times New Roman" w:hAnsi="Times New Roman" w:cs="Times New Roman"/>
+          <w:b/>
+        </w:rPr>
+      </w:pPr>
+      <w:r>
+        <w:rPr>
+          <w:rFonts w:ascii="Times New Roman" w:hAnsi="Times New Roman" w:cs="Times New Roman"/>
+          <w:b/>
+        </w:rPr>
+        <w:t>N* - números não nulos ou positivos (sem o zero), N* = N - {0}</w:t>
+      </w:r>
+    </w:p>
+    <w:p>
+      <w:pPr>
+        <w:rPr>
+          <w:rFonts w:ascii="Times New Roman" w:hAnsi="Times New Roman" w:cs="Times New Roman"/>
+        </w:rPr>
+      </w:pPr>
+      <w:r>
+        <w:rPr>
+          <w:rFonts w:ascii="Times New Roman" w:hAnsi="Times New Roman" w:cs="Times New Roman"/>
+        </w:rPr>
+        <w:t>N* = {1, 2, 3, 4 …, n, …}</w:t>
+      </w:r>
+    </w:p>
+    <w:p>
+      <w:pPr>
+        <w:rPr>
+          <w:rFonts w:ascii="Times New Roman" w:hAnsi="Times New Roman" w:cs="Times New Roman"/>
+        </w:rPr>
+      </w:pPr>
+    </w:p>
+    <w:p>
+      <w:pPr>
+        <w:pStyle w:val="PargrafodaLista"/>
+        <w:numPr>
+          <w:ilvl w:val="2"/>
+          <w:numId w:val="14"/>
+        </w:numPr>
+        <w:ind w:left="426" w:hanging="185"/>
+        <w:rPr>
+          <w:rFonts w:ascii="Times New Roman" w:hAnsi="Times New Roman" w:cs="Times New Roman"/>
+          <w:b/>
+        </w:rPr>
+      </w:pPr>
+      <w:r>
+        <w:rPr>
+          <w:rFonts w:ascii="Times New Roman" w:hAnsi="Times New Roman" w:cs="Times New Roman"/>
+          <w:b/>
+        </w:rPr>
+        <w:t>N</w:t>
+      </w:r>
+      <w:r>
+        <w:rPr>
+          <w:rFonts w:ascii="Times New Roman" w:hAnsi="Times New Roman" w:cs="Times New Roman"/>
+          <w:b/>
+          <w:vertAlign w:val="subscript"/>
+        </w:rPr>
+        <w:t>p</w:t>
+      </w:r>
+      <w:r>
+        <w:rPr>
+          <w:rFonts w:ascii="Times New Roman" w:hAnsi="Times New Roman" w:cs="Times New Roman"/>
+          <w:b/>
+        </w:rPr>
+        <w:t xml:space="preserve"> - números </w:t>
+      </w:r>
+      <w:r>
+        <w:rPr>
+          <w:rFonts w:ascii="Times New Roman" w:hAnsi="Times New Roman" w:cs="Times New Roman"/>
+          <w:b/>
+        </w:rPr>
+        <w:t xml:space="preserve">naturais </w:t>
+      </w:r>
+      <w:r>
+        <w:rPr>
+          <w:rFonts w:ascii="Times New Roman" w:hAnsi="Times New Roman" w:cs="Times New Roman"/>
+          <w:b/>
+        </w:rPr>
+        <w:t>pares</w:t>
+      </w:r>
+    </w:p>
+    <w:p>
+      <w:pPr>
+        <w:rPr>
+          <w:rFonts w:ascii="Times New Roman" w:hAnsi="Times New Roman" w:cs="Times New Roman"/>
+        </w:rPr>
+      </w:pPr>
+      <w:r>
+        <w:rPr>
+          <w:rFonts w:ascii="Times New Roman" w:hAnsi="Times New Roman" w:cs="Times New Roman"/>
+        </w:rPr>
+        <w:t>N</w:t>
+      </w:r>
+      <w:r>
+        <w:rPr>
+          <w:rFonts w:ascii="Times New Roman" w:hAnsi="Times New Roman" w:cs="Times New Roman"/>
+          <w:vertAlign w:val="subscript"/>
+        </w:rPr>
+        <w:t>p</w:t>
+      </w:r>
+      <w:r>
+        <w:rPr>
+          <w:rFonts w:ascii="Times New Roman" w:hAnsi="Times New Roman" w:cs="Times New Roman"/>
+        </w:rPr>
+        <w:t xml:space="preserve"> = {0, 1, 2, 3, 4 …, 2n, …}</w:t>
+      </w:r>
+      <w:r>
+        <w:rPr>
+          <w:rFonts w:ascii="Times New Roman" w:hAnsi="Times New Roman" w:cs="Times New Roman"/>
+        </w:rPr>
+        <w:t xml:space="preserve">, n </w:t>
+      </w:r>
+      <w:r>
+        <w:rPr>
+          <w:rFonts w:ascii="Cambria Math" w:hAnsi="Cambria Math" w:cs="Cambria Math"/>
+        </w:rPr>
+        <w:t>∈</w:t>
+      </w:r>
+      <w:r>
+        <w:rPr>
+          <w:rFonts w:ascii="Times New Roman" w:hAnsi="Times New Roman" w:cs="Cambria Math"/>
+        </w:rPr>
+        <w:t xml:space="preserve"> N</w:t>
+      </w:r>
+    </w:p>
+    <w:p>
+      <w:pPr>
+        <w:rPr>
+          <w:rFonts w:ascii="Times New Roman" w:hAnsi="Times New Roman" w:cs="Times New Roman"/>
+          <w:b/>
+        </w:rPr>
+      </w:pPr>
+    </w:p>
+    <w:p>
+      <w:pPr>
+        <w:pStyle w:val="PargrafodaLista"/>
+        <w:numPr>
+          <w:ilvl w:val="2"/>
+          <w:numId w:val="14"/>
+        </w:numPr>
+        <w:ind w:left="426" w:hanging="185"/>
+        <w:rPr>
+          <w:rFonts w:ascii="Times New Roman" w:hAnsi="Times New Roman" w:cs="Times New Roman"/>
+          <w:b/>
+        </w:rPr>
+      </w:pPr>
+      <w:proofErr w:type="spellStart"/>
+      <w:r>
+        <w:rPr>
+          <w:rFonts w:ascii="Times New Roman" w:hAnsi="Times New Roman" w:cs="Times New Roman"/>
+          <w:b/>
+        </w:rPr>
+        <w:t>N</w:t>
+      </w:r>
+      <w:r>
+        <w:rPr>
+          <w:rFonts w:ascii="Times New Roman" w:hAnsi="Times New Roman" w:cs="Times New Roman"/>
+          <w:b/>
+          <w:vertAlign w:val="subscript"/>
+        </w:rPr>
+        <w:t>i</w:t>
+      </w:r>
+      <w:proofErr w:type="spellEnd"/>
+      <w:r>
+        <w:rPr>
+          <w:rFonts w:ascii="Times New Roman" w:hAnsi="Times New Roman" w:cs="Times New Roman"/>
+          <w:b/>
+        </w:rPr>
+        <w:t xml:space="preserve"> – números naturais ímpares</w:t>
+      </w:r>
+    </w:p>
+    <w:p>
+      <w:pPr>
+        <w:rPr>
+          <w:rFonts w:ascii="Times New Roman" w:hAnsi="Times New Roman" w:cs="Cambria Math"/>
+        </w:rPr>
+      </w:pPr>
+      <w:proofErr w:type="spellStart"/>
+      <w:r>
+        <w:rPr>
+          <w:rFonts w:ascii="Times New Roman" w:hAnsi="Times New Roman" w:cs="Times New Roman"/>
+        </w:rPr>
+        <w:t>N</w:t>
+      </w:r>
+      <w:r>
+        <w:rPr>
+          <w:rFonts w:ascii="Times New Roman" w:hAnsi="Times New Roman" w:cs="Times New Roman"/>
+          <w:vertAlign w:val="subscript"/>
+        </w:rPr>
+        <w:t>i</w:t>
+      </w:r>
+      <w:proofErr w:type="spellEnd"/>
+      <w:r>
+        <w:rPr>
+          <w:rFonts w:ascii="Times New Roman" w:hAnsi="Times New Roman" w:cs="Times New Roman"/>
+        </w:rPr>
+        <w:t xml:space="preserve"> = {1, 2, 3, 4 …, 2n+1, …}</w:t>
+      </w:r>
+      <w:r>
+        <w:rPr>
+          <w:rFonts w:ascii="Times New Roman" w:hAnsi="Times New Roman" w:cs="Times New Roman"/>
+        </w:rPr>
+        <w:t xml:space="preserve">, n </w:t>
+      </w:r>
+      <w:r>
+        <w:rPr>
+          <w:rFonts w:ascii="Cambria Math" w:hAnsi="Cambria Math" w:cs="Cambria Math"/>
+        </w:rPr>
+        <w:t>∈</w:t>
+      </w:r>
+      <w:r>
+        <w:rPr>
+          <w:rFonts w:ascii="Times New Roman" w:hAnsi="Times New Roman" w:cs="Cambria Math"/>
+        </w:rPr>
+        <w:t xml:space="preserve"> N</w:t>
+      </w:r>
+    </w:p>
+    <w:p>
+      <w:pPr>
+        <w:rPr>
+          <w:rFonts w:ascii="Times New Roman" w:hAnsi="Times New Roman" w:cs="Times New Roman"/>
+        </w:rPr>
+      </w:pPr>
+    </w:p>
+    <w:p>
+      <w:pPr>
+        <w:pStyle w:val="PargrafodaLista"/>
+        <w:numPr>
+          <w:ilvl w:val="2"/>
+          <w:numId w:val="14"/>
+        </w:numPr>
+        <w:ind w:left="426" w:hanging="185"/>
+        <w:rPr>
+          <w:rFonts w:ascii="Times New Roman" w:hAnsi="Times New Roman" w:cs="Times New Roman"/>
+          <w:b/>
+        </w:rPr>
+      </w:pPr>
+      <w:r>
+        <w:rPr>
+          <w:rFonts w:ascii="Times New Roman" w:hAnsi="Times New Roman" w:cs="Times New Roman"/>
+          <w:b/>
+        </w:rPr>
+        <w:t xml:space="preserve">P – </w:t>
+      </w:r>
+      <w:r>
+        <w:rPr>
+          <w:rFonts w:ascii="Times New Roman" w:hAnsi="Times New Roman" w:cs="Times New Roman"/>
+          <w:b/>
+        </w:rPr>
+        <w:t>Subconjunto</w:t>
+      </w:r>
+      <w:r>
+        <w:rPr>
+          <w:rFonts w:ascii="Times New Roman" w:hAnsi="Times New Roman" w:cs="Times New Roman"/>
+          <w:b/>
+        </w:rPr>
+        <w:t xml:space="preserve"> dos números primos</w:t>
+      </w:r>
+    </w:p>
+    <w:p>
+      <w:pPr>
+        <w:rPr>
+          <w:rFonts w:ascii="Times New Roman" w:hAnsi="Times New Roman" w:cs="Times New Roman"/>
+        </w:rPr>
+      </w:pPr>
+      <w:r>
+        <w:rPr>
+          <w:rFonts w:ascii="Times New Roman" w:hAnsi="Times New Roman" w:cs="Times New Roman"/>
+        </w:rPr>
+        <w:t>P</w:t>
+      </w:r>
+      <w:r>
+        <w:rPr>
+          <w:rFonts w:ascii="Times New Roman" w:hAnsi="Times New Roman" w:cs="Times New Roman"/>
+        </w:rPr>
+        <w:t xml:space="preserve"> = {</w:t>
+      </w:r>
+      <w:r>
+        <w:rPr>
+          <w:rFonts w:ascii="Times New Roman" w:hAnsi="Times New Roman" w:cs="Times New Roman"/>
+        </w:rPr>
+        <w:t>2, 3, 5, 7, 11, 13</w:t>
+      </w:r>
+      <w:r>
+        <w:rPr>
+          <w:rFonts w:ascii="Times New Roman" w:hAnsi="Times New Roman" w:cs="Times New Roman"/>
+        </w:rPr>
+        <w:t xml:space="preserve">, …}, n </w:t>
+      </w:r>
+      <w:r>
+        <w:rPr>
+          <w:rFonts w:ascii="Cambria Math" w:hAnsi="Cambria Math" w:cs="Cambria Math"/>
+        </w:rPr>
+        <w:t>∈</w:t>
+      </w:r>
+      <w:r>
+        <w:rPr>
+          <w:rFonts w:ascii="Times New Roman" w:hAnsi="Times New Roman" w:cs="Cambria Math"/>
+        </w:rPr>
+        <w:t xml:space="preserve"> N</w:t>
+      </w:r>
+    </w:p>
+    <w:p>
+      <w:pPr>
+        <w:rPr>
+          <w:rFonts w:ascii="Times New Roman" w:hAnsi="Times New Roman" w:cs="Times New Roman"/>
+        </w:rPr>
+      </w:pPr>
+    </w:p>
+    <w:p>
+      <w:pPr>
+        <w:rPr>
+          <w:rFonts w:ascii="Times New Roman" w:hAnsi="Times New Roman" w:cs="Times New Roman"/>
+        </w:rPr>
+      </w:pPr>
+    </w:p>
+    <w:p>
+      <w:pPr>
+        <w:pStyle w:val="PargrafodaLista"/>
+        <w:numPr>
+          <w:ilvl w:val="0"/>
+          <w:numId w:val="2"/>
+        </w:numPr>
+        <w:jc w:val="both"/>
+        <w:rPr>
+          <w:rFonts w:ascii="Times New Roman" w:hAnsi="Times New Roman" w:cs="Times New Roman"/>
+          <w:b/>
+        </w:rPr>
+      </w:pPr>
+      <w:r>
+        <w:rPr>
+          <w:rFonts w:ascii="Times New Roman" w:hAnsi="Times New Roman" w:cs="Times New Roman"/>
+          <w:b/>
+        </w:rPr>
+        <w:t>CONJUNTO DOS NÚMEROS INTEIROS</w:t>
+      </w:r>
+    </w:p>
+    <w:p>
+      <w:pPr>
+        <w:jc w:val="both"/>
+        <w:rPr>
+          <w:rFonts w:ascii="Times New Roman" w:hAnsi="Times New Roman" w:cs="Times New Roman"/>
+        </w:rPr>
+      </w:pPr>
+      <w:r>
+        <w:rPr>
+          <w:rFonts w:ascii="Times New Roman" w:hAnsi="Times New Roman"/>
+          <w:noProof/>
+        </w:rPr>
+        <w:drawing>
+          <wp:inline distT="0" distB="0" distL="0" distR="0" wp14:anchorId="2AD15099" wp14:editId="02E0703E">
+            <wp:extent cx="6120130" cy="628650"/>
+            <wp:effectExtent l="0" t="0" r="0" b="0"/>
+            <wp:docPr id="5" name="Imagem 5"/>
+            <wp:cNvGraphicFramePr>
+              <a:graphicFrameLocks xmlns:a="http://schemas.openxmlformats.org/drawingml/2006/main" noChangeAspect="1"/>
+            </wp:cNvGraphicFramePr>
+            <a:graphic xmlns:a="http://schemas.openxmlformats.org/drawingml/2006/main">
+              <a:graphicData uri="http://schemas.openxmlformats.org/drawingml/2006/picture">
+                <pic:pic xmlns:pic="http://schemas.openxmlformats.org/drawingml/2006/picture">
+                  <pic:nvPicPr>
+                    <pic:cNvPr id="1" name=""/>
+                    <pic:cNvPicPr/>
+                  </pic:nvPicPr>
+                  <pic:blipFill>
+                    <a:blip r:embed="rId23"/>
+                    <a:stretch>
+                      <a:fillRect/>
+                    </a:stretch>
+                  </pic:blipFill>
+                  <pic:spPr>
+                    <a:xfrm>
+                      <a:off x="0" y="0"/>
+                      <a:ext cx="6120130" cy="628650"/>
+                    </a:xfrm>
+                    <a:prstGeom prst="rect">
+                      <a:avLst/>
+                    </a:prstGeom>
+                  </pic:spPr>
+                </pic:pic>
+              </a:graphicData>
+            </a:graphic>
+          </wp:inline>
+        </w:drawing>
+      </w:r>
+    </w:p>
+    <w:p>
+      <w:pPr>
+        <w:rPr>
+          <w:rFonts w:ascii="Times New Roman" w:hAnsi="Times New Roman" w:cs="Times New Roman"/>
+        </w:rPr>
+      </w:pPr>
+    </w:p>
+    <w:p>
+      <w:pPr>
+        <w:pBdr>
+          <w:top w:val="single" w:sz="4" w:space="1" w:color="auto"/>
+          <w:left w:val="single" w:sz="4" w:space="4" w:color="auto"/>
+          <w:bottom w:val="single" w:sz="4" w:space="1" w:color="auto"/>
+          <w:right w:val="single" w:sz="4" w:space="4" w:color="auto"/>
+        </w:pBdr>
+        <w:jc w:val="both"/>
+        <w:rPr>
+          <w:rFonts w:ascii="Times New Roman" w:hAnsi="Times New Roman" w:cs="Times New Roman"/>
+        </w:rPr>
+      </w:pPr>
+      <w:r>
+        <w:rPr>
+          <w:rFonts w:ascii="Times New Roman" w:hAnsi="Times New Roman" w:cs="Times New Roman"/>
+          <w:b/>
+        </w:rPr>
+        <w:t>Atenção</w:t>
+      </w:r>
+      <w:r>
+        <w:rPr>
+          <w:rFonts w:ascii="Times New Roman" w:hAnsi="Times New Roman" w:cs="Times New Roman"/>
+        </w:rPr>
+        <w:t>! O conjunto dos números inteiros é fechado para adição, multiplicação e subtração.</w:t>
+      </w:r>
+    </w:p>
+    <w:p>
+      <w:pPr>
+        <w:rPr>
+          <w:rFonts w:ascii="Times New Roman" w:hAnsi="Times New Roman" w:cs="Times New Roman"/>
+        </w:rPr>
+      </w:pPr>
+    </w:p>
+    <w:p>
+      <w:pPr>
+        <w:rPr>
+          <w:rFonts w:ascii="Times New Roman" w:hAnsi="Times New Roman" w:cs="Cambria Math"/>
+          <w:b/>
+          <w:spacing w:val="-4"/>
+        </w:rPr>
+      </w:pPr>
+      <w:bookmarkStart w:id="1" w:name="_GoBack"/>
+      <w:r>
+        <w:rPr>
+          <w:rFonts w:ascii="Times New Roman" w:hAnsi="Times New Roman" w:cs="Times New Roman"/>
+          <w:b/>
+          <w:spacing w:val="-4"/>
+        </w:rPr>
+        <w:t xml:space="preserve">O conjunto dos naturais está contido nos inteiros </w:t>
+      </w:r>
+      <w:r>
+        <w:rPr>
+          <w:rFonts w:ascii="Times New Roman" w:hAnsi="Times New Roman" w:cs="Times New Roman"/>
+          <w:b/>
+          <w:spacing w:val="-4"/>
+        </w:rPr>
+        <w:t xml:space="preserve">N </w:t>
+      </w:r>
+      <m:oMath>
+        <m:r>
+          <m:rPr>
+            <m:sty m:val="b"/>
+          </m:rPr>
+          <w:rPr>
+            <w:rFonts w:ascii="Cambria Math" w:hAnsi="Cambria Math" w:cs="Times New Roman"/>
+            <w:spacing w:val="-4"/>
+          </w:rPr>
+          <m:t xml:space="preserve">⊂ </m:t>
+        </m:r>
+      </m:oMath>
+      <w:r>
+        <w:rPr>
+          <w:rFonts w:ascii="Times New Roman" w:eastAsiaTheme="minorEastAsia" w:hAnsi="Times New Roman" w:cs="Times New Roman"/>
+          <w:b/>
+          <w:spacing w:val="-4"/>
+        </w:rPr>
+        <w:t>Z</w:t>
+      </w:r>
+      <w:r>
+        <w:rPr>
+          <w:rFonts w:ascii="Times New Roman" w:eastAsiaTheme="minorEastAsia" w:hAnsi="Times New Roman" w:cs="Times New Roman"/>
+          <w:b/>
+          <w:spacing w:val="-4"/>
+        </w:rPr>
+        <w:t xml:space="preserve"> </w:t>
+      </w:r>
+      <w:r>
+        <w:rPr>
+          <w:rFonts w:ascii="Times New Roman" w:eastAsiaTheme="minorEastAsia" w:hAnsi="Times New Roman" w:cs="Times New Roman"/>
+          <w:b/>
+          <w:spacing w:val="-4"/>
+        </w:rPr>
+        <w:t xml:space="preserve">ou que o conjunto dos inteiros contêm os naturais Z </w:t>
+      </w:r>
+      <w:r>
+        <w:rPr>
+          <w:rFonts w:ascii="Cambria Math" w:hAnsi="Cambria Math" w:cs="Cambria Math"/>
+          <w:b/>
+          <w:spacing w:val="-4"/>
+        </w:rPr>
+        <w:t>⊃</w:t>
+      </w:r>
+      <w:r>
+        <w:rPr>
+          <w:rFonts w:ascii="Times New Roman" w:hAnsi="Times New Roman" w:cs="Cambria Math"/>
+          <w:b/>
+          <w:spacing w:val="-4"/>
+        </w:rPr>
+        <w:t xml:space="preserve"> N</w:t>
+      </w:r>
+      <w:r>
+        <w:rPr>
+          <w:rFonts w:ascii="Times New Roman" w:hAnsi="Times New Roman" w:cs="Cambria Math"/>
+          <w:b/>
+          <w:spacing w:val="-4"/>
+        </w:rPr>
+        <w:t>, sendo os naturais um subconjunto dos números inteiros.</w:t>
+      </w:r>
+    </w:p>
+    <w:bookmarkEnd w:id="1"/>
+    <w:p>
+      <w:pPr>
+        <w:rPr>
+          <w:rFonts w:ascii="Times New Roman" w:hAnsi="Times New Roman" w:cs="Times New Roman"/>
+          <w:spacing w:val="-6"/>
+        </w:rPr>
+      </w:pPr>
+    </w:p>
+    <w:p>
+      <w:pPr>
+        <w:keepNext/>
+        <w:jc w:val="center"/>
+        <w:rPr>
+          <w:rFonts w:ascii="Times New Roman" w:hAnsi="Times New Roman"/>
+        </w:rPr>
+      </w:pPr>
+      <w:r>
+        <w:rPr>
+          <w:rFonts w:ascii="Times New Roman" w:hAnsi="Times New Roman"/>
+          <w:noProof/>
+        </w:rPr>
+        <w:drawing>
+          <wp:inline distT="0" distB="0" distL="0" distR="0" wp14:anchorId="592AE491" wp14:editId="65A5D3B6">
+            <wp:extent cx="1733550" cy="1217930"/>
+            <wp:effectExtent l="0" t="0" r="0" b="1270"/>
+            <wp:docPr id="9" name="Imagem 9"/>
+            <wp:cNvGraphicFramePr>
+              <a:graphicFrameLocks xmlns:a="http://schemas.openxmlformats.org/drawingml/2006/main" noChangeAspect="1"/>
+            </wp:cNvGraphicFramePr>
+            <a:graphic xmlns:a="http://schemas.openxmlformats.org/drawingml/2006/main">
+              <a:graphicData uri="http://schemas.openxmlformats.org/drawingml/2006/picture">
+                <pic:pic xmlns:pic="http://schemas.openxmlformats.org/drawingml/2006/picture">
+                  <pic:nvPicPr>
+                    <pic:cNvPr id="1" name=""/>
+                    <pic:cNvPicPr/>
+                  </pic:nvPicPr>
+                  <pic:blipFill>
+                    <a:blip r:embed="rId24"/>
+                    <a:stretch>
+                      <a:fillRect/>
+                    </a:stretch>
+                  </pic:blipFill>
+                  <pic:spPr>
+                    <a:xfrm>
+                      <a:off x="0" y="0"/>
+                      <a:ext cx="1748838" cy="1228671"/>
+                    </a:xfrm>
+                    <a:prstGeom prst="rect">
+                      <a:avLst/>
+                    </a:prstGeom>
+                  </pic:spPr>
+                </pic:pic>
+              </a:graphicData>
+            </a:graphic>
+          </wp:inline>
+        </w:drawing>
+      </w:r>
+    </w:p>
+    <w:p>
+      <w:pPr>
+        <w:pStyle w:val="Legenda"/>
+        <w:jc w:val="center"/>
+        <w:rPr>
+          <w:rFonts w:ascii="Times New Roman" w:hAnsi="Times New Roman"/>
+          <w:color w:val="auto"/>
+        </w:rPr>
+      </w:pPr>
+      <w:r>
+        <w:rPr>
+          <w:rFonts w:ascii="Times New Roman" w:hAnsi="Times New Roman"/>
+          <w:color w:val="auto"/>
+        </w:rPr>
+        <w:t xml:space="preserve">Figura </w:t>
+      </w:r>
+      <w:r>
+        <w:rPr>
+          <w:rFonts w:ascii="Times New Roman" w:hAnsi="Times New Roman"/>
+          <w:color w:val="auto"/>
+        </w:rPr>
+        <w:fldChar w:fldCharType="begin"/>
+      </w:r>
+      <w:r>
+        <w:rPr>
+          <w:rFonts w:ascii="Times New Roman" w:hAnsi="Times New Roman"/>
+          <w:color w:val="auto"/>
+        </w:rPr>
+        <w:instrText xml:space="preserve"> SEQ Figura \* ARABIC </w:instrText>
+      </w:r>
+      <w:r>
+        <w:rPr>
+          <w:rFonts w:ascii="Times New Roman" w:hAnsi="Times New Roman"/>
+          <w:color w:val="auto"/>
+        </w:rPr>
+        <w:fldChar w:fldCharType="separate"/>
+      </w:r>
+      <w:r>
+        <w:rPr>
+          <w:rFonts w:ascii="Times New Roman" w:hAnsi="Times New Roman"/>
+          <w:noProof/>
+          <w:color w:val="auto"/>
+        </w:rPr>
+        <w:t>6</w:t>
+      </w:r>
+      <w:r>
+        <w:rPr>
+          <w:rFonts w:ascii="Times New Roman" w:hAnsi="Times New Roman"/>
+          <w:color w:val="auto"/>
+        </w:rPr>
+        <w:fldChar w:fldCharType="end"/>
+      </w:r>
+      <w:r>
+        <w:rPr>
+          <w:rFonts w:ascii="Times New Roman" w:hAnsi="Times New Roman"/>
+          <w:color w:val="auto"/>
+        </w:rPr>
+        <w:t xml:space="preserve"> - Diagrama de </w:t>
+      </w:r>
+      <w:proofErr w:type="spellStart"/>
+      <w:r>
+        <w:rPr>
+          <w:rFonts w:ascii="Times New Roman" w:hAnsi="Times New Roman"/>
+          <w:color w:val="auto"/>
+        </w:rPr>
+        <w:t>Venn</w:t>
+      </w:r>
+      <w:proofErr w:type="spellEnd"/>
+      <w:r>
+        <w:rPr>
+          <w:rFonts w:ascii="Times New Roman" w:hAnsi="Times New Roman"/>
+          <w:color w:val="auto"/>
+        </w:rPr>
+        <w:t>.</w:t>
+      </w:r>
+    </w:p>
+    <w:p>
+      <w:pPr>
+        <w:pStyle w:val="PargrafodaLista"/>
+        <w:numPr>
+          <w:ilvl w:val="0"/>
+          <w:numId w:val="14"/>
+        </w:numPr>
+        <w:jc w:val="both"/>
+        <w:rPr>
+          <w:rFonts w:ascii="Times New Roman" w:hAnsi="Times New Roman" w:cs="Times New Roman"/>
+          <w:b/>
+        </w:rPr>
+      </w:pPr>
+      <w:r>
+        <w:rPr>
+          <w:rFonts w:ascii="Times New Roman" w:hAnsi="Times New Roman" w:cs="Times New Roman"/>
+          <w:b/>
+        </w:rPr>
+        <w:t>Definição1:</w:t>
+      </w:r>
+    </w:p>
+    <w:p>
+      <w:pPr>
+        <w:jc w:val="both"/>
+        <w:rPr>
+          <w:rFonts w:ascii="Times New Roman" w:hAnsi="Times New Roman" w:cs="Times New Roman"/>
+        </w:rPr>
+      </w:pPr>
+    </w:p>
+    <w:p>
+      <w:pPr>
+        <w:jc w:val="center"/>
+        <w:rPr>
+          <w:rFonts w:ascii="Times New Roman" w:hAnsi="Times New Roman" w:cs="Cambria Math"/>
+          <w:b/>
+        </w:rPr>
+      </w:pPr>
+      <w:r>
+        <w:rPr>
+          <w:rFonts w:ascii="Cambria Math" w:hAnsi="Cambria Math" w:cs="Cambria Math"/>
+          <w:b/>
+        </w:rPr>
+        <w:t>∀</w:t>
+      </w:r>
+      <w:r>
+        <w:rPr>
+          <w:rFonts w:ascii="Times New Roman" w:hAnsi="Times New Roman" w:cs="Cambria Math"/>
+          <w:b/>
+        </w:rPr>
+        <w:t xml:space="preserve"> m, n </w:t>
+      </w:r>
+      <w:r>
+        <w:rPr>
+          <w:rFonts w:ascii="Cambria Math" w:hAnsi="Cambria Math" w:cs="Cambria Math"/>
+          <w:b/>
+        </w:rPr>
+        <w:t>∈</w:t>
+      </w:r>
+      <w:r>
+        <w:rPr>
+          <w:rFonts w:ascii="Times New Roman" w:hAnsi="Times New Roman" w:cs="Cambria Math"/>
+          <w:b/>
+        </w:rPr>
+        <w:t xml:space="preserve"> </w:t>
+      </w:r>
+      <w:r>
+        <w:rPr>
+          <w:rFonts w:ascii="Times New Roman" w:hAnsi="Times New Roman" w:cs="Cambria Math"/>
+          <w:b/>
+        </w:rPr>
+        <w:t>Z</w:t>
+      </w:r>
+      <w:r>
+        <w:rPr>
+          <w:rFonts w:ascii="Times New Roman" w:hAnsi="Times New Roman" w:cs="Cambria Math"/>
+          <w:b/>
+        </w:rPr>
+        <w:t xml:space="preserve">, </w:t>
+      </w:r>
+      <w:proofErr w:type="spellStart"/>
+      <w:r>
+        <w:rPr>
+          <w:rFonts w:ascii="Times New Roman" w:hAnsi="Times New Roman" w:cs="Cambria Math"/>
+          <w:b/>
+        </w:rPr>
+        <w:t>m</w:t>
+      </w:r>
+      <w:r>
+        <w:rPr>
+          <w:rFonts w:ascii="Times New Roman" w:hAnsi="Times New Roman" w:cs="Cambria Math"/>
+          <w:b/>
+        </w:rPr>
+        <w:t>-</w:t>
+      </w:r>
+      <w:r>
+        <w:rPr>
+          <w:rFonts w:ascii="Times New Roman" w:hAnsi="Times New Roman" w:cs="Cambria Math"/>
+          <w:b/>
+        </w:rPr>
+        <w:t>n</w:t>
+      </w:r>
+      <w:proofErr w:type="spellEnd"/>
+      <w:r>
+        <w:rPr>
+          <w:rFonts w:ascii="Times New Roman" w:hAnsi="Times New Roman" w:cs="Cambria Math"/>
+          <w:b/>
+        </w:rPr>
+        <w:t xml:space="preserve"> </w:t>
+      </w:r>
+      <w:r>
+        <w:rPr>
+          <w:rFonts w:ascii="Cambria Math" w:hAnsi="Cambria Math" w:cs="Cambria Math"/>
+          <w:b/>
+        </w:rPr>
+        <w:t>∈</w:t>
+      </w:r>
+      <w:r>
+        <w:rPr>
+          <w:rFonts w:ascii="Times New Roman" w:hAnsi="Times New Roman" w:cs="Cambria Math"/>
+          <w:b/>
+        </w:rPr>
+        <w:t xml:space="preserve"> </w:t>
+      </w:r>
+      <w:r>
+        <w:rPr>
+          <w:rFonts w:ascii="Times New Roman" w:hAnsi="Times New Roman" w:cs="Cambria Math"/>
+          <w:b/>
+        </w:rPr>
+        <w:t>Z</w:t>
+      </w:r>
+    </w:p>
+    <w:p>
+      <w:pPr>
+        <w:jc w:val="center"/>
+        <w:rPr>
+          <w:rFonts w:ascii="Times New Roman" w:hAnsi="Times New Roman" w:cs="Cambria Math"/>
+          <w:b/>
+        </w:rPr>
+      </w:pPr>
+    </w:p>
+    <w:p>
+      <w:pPr>
+        <w:jc w:val="both"/>
+        <w:rPr>
+          <w:rFonts w:ascii="Times New Roman" w:hAnsi="Times New Roman" w:cs="Cambria Math"/>
+          <w:b/>
+        </w:rPr>
+      </w:pPr>
+    </w:p>
+    <w:p>
+      <w:pPr>
+        <w:pStyle w:val="PargrafodaLista"/>
+        <w:numPr>
+          <w:ilvl w:val="0"/>
+          <w:numId w:val="14"/>
+        </w:numPr>
+        <w:rPr>
+          <w:rFonts w:ascii="Times New Roman" w:hAnsi="Times New Roman" w:cs="Times New Roman"/>
+          <w:b/>
+        </w:rPr>
+      </w:pPr>
+      <w:r>
+        <w:rPr>
+          <w:rFonts w:ascii="Times New Roman" w:hAnsi="Times New Roman" w:cs="Times New Roman"/>
+          <w:b/>
+        </w:rPr>
+        <w:t xml:space="preserve">SUBCONJUNTOS DENTRO DOS </w:t>
+      </w:r>
+      <w:r>
+        <w:rPr>
+          <w:rFonts w:ascii="Times New Roman" w:hAnsi="Times New Roman" w:cs="Times New Roman"/>
+          <w:b/>
+        </w:rPr>
+        <w:t>INTEIROS</w:t>
+      </w:r>
+    </w:p>
+    <w:p>
+      <w:pPr>
+        <w:rPr>
+          <w:rFonts w:ascii="Times New Roman" w:hAnsi="Times New Roman" w:cs="Times New Roman"/>
+          <w:b/>
+        </w:rPr>
+      </w:pPr>
+    </w:p>
+    <w:p>
+      <w:pPr>
+        <w:pStyle w:val="PargrafodaLista"/>
+        <w:numPr>
+          <w:ilvl w:val="2"/>
+          <w:numId w:val="14"/>
+        </w:numPr>
+        <w:ind w:left="426" w:hanging="185"/>
+        <w:rPr>
+          <w:rFonts w:ascii="Times New Roman" w:hAnsi="Times New Roman" w:cs="Times New Roman"/>
+          <w:b/>
+        </w:rPr>
+      </w:pPr>
+      <w:r>
+        <w:rPr>
+          <w:rFonts w:ascii="Times New Roman" w:hAnsi="Times New Roman" w:cs="Times New Roman"/>
+          <w:b/>
+        </w:rPr>
+        <w:t>Z</w:t>
+      </w:r>
+      <w:r>
+        <w:rPr>
+          <w:rFonts w:ascii="Times New Roman" w:hAnsi="Times New Roman" w:cs="Times New Roman"/>
+          <w:b/>
+        </w:rPr>
+        <w:t xml:space="preserve">* - números </w:t>
+      </w:r>
+      <w:r>
+        <w:rPr>
+          <w:rFonts w:ascii="Times New Roman" w:hAnsi="Times New Roman" w:cs="Times New Roman"/>
+          <w:b/>
+        </w:rPr>
+        <w:t xml:space="preserve">inteiros </w:t>
+      </w:r>
+      <w:r>
+        <w:rPr>
+          <w:rFonts w:ascii="Times New Roman" w:hAnsi="Times New Roman" w:cs="Times New Roman"/>
+          <w:b/>
+        </w:rPr>
+        <w:t xml:space="preserve">não nulos (sem o zero), </w:t>
+      </w:r>
+      <w:r>
+        <w:rPr>
+          <w:rFonts w:ascii="Times New Roman" w:hAnsi="Times New Roman" w:cs="Times New Roman"/>
+          <w:b/>
+        </w:rPr>
+        <w:t>Z</w:t>
+      </w:r>
+      <w:r>
+        <w:rPr>
+          <w:rFonts w:ascii="Times New Roman" w:hAnsi="Times New Roman" w:cs="Times New Roman"/>
+          <w:b/>
+        </w:rPr>
+        <w:t xml:space="preserve">* = </w:t>
+      </w:r>
+      <w:r>
+        <w:rPr>
+          <w:rFonts w:ascii="Times New Roman" w:hAnsi="Times New Roman" w:cs="Times New Roman"/>
+          <w:b/>
+        </w:rPr>
+        <w:t>Z</w:t>
+      </w:r>
+      <w:r>
+        <w:rPr>
+          <w:rFonts w:ascii="Times New Roman" w:hAnsi="Times New Roman" w:cs="Times New Roman"/>
+          <w:b/>
+        </w:rPr>
+        <w:t xml:space="preserve"> - {0}</w:t>
+      </w:r>
+    </w:p>
+    <w:p>
+      <w:pPr>
+        <w:rPr>
+          <w:rFonts w:ascii="Times New Roman" w:hAnsi="Times New Roman" w:cs="Times New Roman"/>
+        </w:rPr>
+      </w:pPr>
+      <w:r>
+        <w:rPr>
+          <w:rFonts w:ascii="Times New Roman" w:hAnsi="Times New Roman" w:cs="Times New Roman"/>
+        </w:rPr>
+        <w:t>Z</w:t>
+      </w:r>
+      <w:r>
+        <w:rPr>
+          <w:rFonts w:ascii="Times New Roman" w:hAnsi="Times New Roman" w:cs="Times New Roman"/>
+        </w:rPr>
+        <w:t>* = {</w:t>
+      </w:r>
+      <w:r>
+        <w:rPr>
+          <w:rFonts w:ascii="Times New Roman" w:hAnsi="Times New Roman" w:cs="Times New Roman"/>
+        </w:rPr>
+        <w:t xml:space="preserve">…, -3, -2, -1, </w:t>
+      </w:r>
+      <w:r>
+        <w:rPr>
+          <w:rFonts w:ascii="Times New Roman" w:hAnsi="Times New Roman" w:cs="Times New Roman"/>
+        </w:rPr>
+        <w:t>1, 2, 3, 4 …, n, …}</w:t>
+      </w:r>
+    </w:p>
+    <w:p>
+      <w:pPr>
+        <w:rPr>
+          <w:rFonts w:ascii="Times New Roman" w:hAnsi="Times New Roman" w:cs="Times New Roman"/>
+        </w:rPr>
+      </w:pPr>
+    </w:p>
+    <w:p>
+      <w:pPr>
+        <w:pStyle w:val="PargrafodaLista"/>
+        <w:numPr>
+          <w:ilvl w:val="2"/>
+          <w:numId w:val="14"/>
+        </w:numPr>
+        <w:ind w:left="426" w:hanging="185"/>
+        <w:rPr>
+          <w:rFonts w:ascii="Times New Roman" w:hAnsi="Times New Roman" w:cs="Times New Roman"/>
+          <w:b/>
+        </w:rPr>
+      </w:pPr>
+      <w:r>
+        <w:rPr>
+          <w:rFonts w:ascii="Times New Roman" w:hAnsi="Times New Roman" w:cs="Times New Roman"/>
+          <w:b/>
+        </w:rPr>
+        <w:t>Z</w:t>
+      </w:r>
+      <w:r>
+        <w:rPr>
+          <w:rFonts w:ascii="Times New Roman" w:hAnsi="Times New Roman" w:cs="Times New Roman"/>
+          <w:b/>
+          <w:vertAlign w:val="subscript"/>
+        </w:rPr>
+        <w:t>+</w:t>
+      </w:r>
+      <w:r>
+        <w:rPr>
+          <w:rFonts w:ascii="Times New Roman" w:hAnsi="Times New Roman" w:cs="Times New Roman"/>
+          <w:b/>
+        </w:rPr>
+        <w:t xml:space="preserve"> - números </w:t>
+      </w:r>
+      <w:r>
+        <w:rPr>
+          <w:rFonts w:ascii="Times New Roman" w:hAnsi="Times New Roman" w:cs="Times New Roman"/>
+          <w:b/>
+        </w:rPr>
+        <w:t>inteiros não negativos</w:t>
+      </w:r>
+    </w:p>
+    <w:p>
+      <w:pPr>
+        <w:rPr>
+          <w:rFonts w:ascii="Times New Roman" w:hAnsi="Times New Roman" w:cs="Times New Roman"/>
+        </w:rPr>
+      </w:pPr>
+      <w:r>
+        <w:rPr>
+          <w:rFonts w:ascii="Times New Roman" w:hAnsi="Times New Roman" w:cs="Times New Roman"/>
+        </w:rPr>
+        <w:t>Z</w:t>
+      </w:r>
+      <w:r>
+        <w:rPr>
+          <w:rFonts w:ascii="Times New Roman" w:hAnsi="Times New Roman" w:cs="Times New Roman"/>
+          <w:vertAlign w:val="subscript"/>
+        </w:rPr>
+        <w:t>+</w:t>
+      </w:r>
+      <w:r>
+        <w:rPr>
+          <w:rFonts w:ascii="Times New Roman" w:hAnsi="Times New Roman" w:cs="Times New Roman"/>
+        </w:rPr>
+        <w:t xml:space="preserve"> = {0, 1, 2, 3, 4 …}</w:t>
+      </w:r>
+      <w:r>
+        <w:rPr>
+          <w:rFonts w:ascii="Times New Roman" w:hAnsi="Times New Roman" w:cs="Times New Roman"/>
+        </w:rPr>
+        <w:t xml:space="preserve"> =</w:t>
+      </w:r>
+      <w:r>
+        <w:rPr>
+          <w:rFonts w:ascii="Times New Roman" w:hAnsi="Times New Roman" w:cs="Times New Roman"/>
+        </w:rPr>
+        <w:t xml:space="preserve"> </w:t>
+      </w:r>
+      <w:r>
+        <w:rPr>
+          <w:rFonts w:ascii="Times New Roman" w:hAnsi="Times New Roman" w:cs="Cambria Math"/>
+        </w:rPr>
+        <w:t>N</w:t>
+      </w:r>
+    </w:p>
+    <w:p>
+      <w:pPr>
+        <w:rPr>
+          <w:rFonts w:ascii="Times New Roman" w:hAnsi="Times New Roman" w:cs="Times New Roman"/>
+          <w:b/>
+        </w:rPr>
+      </w:pPr>
+    </w:p>
+    <w:p>
+      <w:pPr>
+        <w:pStyle w:val="PargrafodaLista"/>
+        <w:numPr>
+          <w:ilvl w:val="2"/>
+          <w:numId w:val="14"/>
+        </w:numPr>
+        <w:ind w:left="426" w:hanging="185"/>
+        <w:rPr>
+          <w:rFonts w:ascii="Times New Roman" w:hAnsi="Times New Roman" w:cs="Times New Roman"/>
+          <w:b/>
+        </w:rPr>
+      </w:pPr>
+      <w:r>
+        <w:rPr>
+          <w:rFonts w:ascii="Times New Roman" w:hAnsi="Times New Roman" w:cs="Times New Roman"/>
+          <w:b/>
+        </w:rPr>
+        <w:t>Z</w:t>
+      </w:r>
+      <w:r>
+        <w:rPr>
+          <w:rFonts w:ascii="Times New Roman" w:hAnsi="Times New Roman" w:cs="Times New Roman"/>
+          <w:b/>
+          <w:vertAlign w:val="superscript"/>
+        </w:rPr>
+        <w:t>*</w:t>
+      </w:r>
+      <w:r>
+        <w:rPr>
+          <w:rFonts w:ascii="Times New Roman" w:hAnsi="Times New Roman" w:cs="Times New Roman"/>
+          <w:b/>
+          <w:vertAlign w:val="subscript"/>
+        </w:rPr>
+        <w:t>+</w:t>
+      </w:r>
+      <w:r>
+        <w:rPr>
+          <w:rFonts w:ascii="Times New Roman" w:hAnsi="Times New Roman" w:cs="Times New Roman"/>
+          <w:b/>
+        </w:rPr>
+        <w:t xml:space="preserve"> – números </w:t>
+      </w:r>
+      <w:r>
+        <w:rPr>
+          <w:rFonts w:ascii="Times New Roman" w:hAnsi="Times New Roman" w:cs="Times New Roman"/>
+          <w:b/>
+        </w:rPr>
+        <w:t>inteiros positivos</w:t>
+      </w:r>
+    </w:p>
+    <w:p>
+      <w:pPr>
+        <w:rPr>
+          <w:rFonts w:ascii="Times New Roman" w:hAnsi="Times New Roman" w:cs="Cambria Math"/>
+        </w:rPr>
+      </w:pPr>
+      <w:r>
+        <w:rPr>
+          <w:rFonts w:ascii="Times New Roman" w:hAnsi="Times New Roman" w:cs="Times New Roman"/>
+        </w:rPr>
+        <w:t>Z</w:t>
+      </w:r>
+      <w:r>
+        <w:rPr>
+          <w:rFonts w:ascii="Times New Roman" w:hAnsi="Times New Roman" w:cs="Times New Roman"/>
+          <w:vertAlign w:val="superscript"/>
+        </w:rPr>
+        <w:t>*</w:t>
+      </w:r>
+      <w:r>
+        <w:rPr>
+          <w:rFonts w:ascii="Times New Roman" w:hAnsi="Times New Roman" w:cs="Times New Roman"/>
+          <w:vertAlign w:val="subscript"/>
+        </w:rPr>
+        <w:t>i</w:t>
+      </w:r>
+      <w:r>
+        <w:rPr>
+          <w:rFonts w:ascii="Times New Roman" w:hAnsi="Times New Roman" w:cs="Times New Roman"/>
+        </w:rPr>
+        <w:t xml:space="preserve"> = {1, 2, 3, 4</w:t>
+      </w:r>
+      <w:r>
+        <w:rPr>
+          <w:rFonts w:ascii="Times New Roman" w:hAnsi="Times New Roman" w:cs="Times New Roman"/>
+        </w:rPr>
+        <w:t>,</w:t>
+      </w:r>
+      <w:r>
+        <w:rPr>
+          <w:rFonts w:ascii="Times New Roman" w:hAnsi="Times New Roman" w:cs="Times New Roman"/>
+        </w:rPr>
+        <w:t xml:space="preserve"> …}</w:t>
+      </w:r>
+      <w:r>
+        <w:rPr>
+          <w:rFonts w:ascii="Times New Roman" w:hAnsi="Times New Roman" w:cs="Times New Roman"/>
+        </w:rPr>
+        <w:t xml:space="preserve"> = </w:t>
+      </w:r>
+      <w:r>
+        <w:rPr>
+          <w:rFonts w:ascii="Times New Roman" w:hAnsi="Times New Roman" w:cs="Cambria Math"/>
+        </w:rPr>
+        <w:t>N</w:t>
+      </w:r>
+      <w:r>
+        <w:rPr>
+          <w:rFonts w:ascii="Times New Roman" w:hAnsi="Times New Roman" w:cs="Cambria Math"/>
+          <w:vertAlign w:val="superscript"/>
+        </w:rPr>
+        <w:t>*</w:t>
+      </w:r>
+    </w:p>
+    <w:p>
+      <w:pPr>
+        <w:rPr>
+          <w:rFonts w:ascii="Times New Roman" w:hAnsi="Times New Roman" w:cs="Times New Roman"/>
+        </w:rPr>
+      </w:pPr>
+    </w:p>
+    <w:p>
+      <w:pPr>
+        <w:pStyle w:val="PargrafodaLista"/>
+        <w:numPr>
+          <w:ilvl w:val="2"/>
+          <w:numId w:val="14"/>
+        </w:numPr>
+        <w:ind w:left="426" w:hanging="185"/>
+        <w:rPr>
+          <w:rFonts w:ascii="Times New Roman" w:hAnsi="Times New Roman" w:cs="Times New Roman"/>
+          <w:b/>
+        </w:rPr>
+      </w:pPr>
+      <w:r>
+        <w:rPr>
+          <w:rFonts w:ascii="Times New Roman" w:hAnsi="Times New Roman" w:cs="Times New Roman"/>
+          <w:b/>
+        </w:rPr>
+        <w:t>Z</w:t>
+      </w:r>
+      <w:r>
+        <w:rPr>
+          <w:rFonts w:ascii="Times New Roman" w:hAnsi="Times New Roman" w:cs="Times New Roman"/>
+          <w:b/>
+          <w:vertAlign w:val="subscript"/>
+        </w:rPr>
+        <w:t>-</w:t>
+      </w:r>
+      <w:r>
+        <w:rPr>
+          <w:rFonts w:ascii="Times New Roman" w:hAnsi="Times New Roman" w:cs="Times New Roman"/>
+          <w:b/>
+        </w:rPr>
+        <w:t xml:space="preserve"> – </w:t>
+      </w:r>
+      <w:r>
+        <w:rPr>
+          <w:rFonts w:ascii="Times New Roman" w:hAnsi="Times New Roman" w:cs="Times New Roman"/>
+          <w:b/>
+        </w:rPr>
+        <w:t>números inteiros não positivos</w:t>
+      </w:r>
+    </w:p>
+    <w:p>
+      <w:pPr>
+        <w:rPr>
+          <w:rFonts w:ascii="Times New Roman" w:hAnsi="Times New Roman" w:cs="Times New Roman"/>
+        </w:rPr>
+      </w:pPr>
+      <w:r>
+        <w:rPr>
+          <w:rFonts w:ascii="Times New Roman" w:hAnsi="Times New Roman" w:cs="Times New Roman"/>
+        </w:rPr>
+        <w:t>Z</w:t>
+      </w:r>
+      <w:r>
+        <w:rPr>
+          <w:rFonts w:ascii="Times New Roman" w:hAnsi="Times New Roman" w:cs="Times New Roman"/>
+          <w:b/>
+          <w:vertAlign w:val="subscript"/>
+        </w:rPr>
+        <w:t>-</w:t>
+      </w:r>
+      <w:r>
+        <w:rPr>
+          <w:rFonts w:ascii="Times New Roman" w:hAnsi="Times New Roman" w:cs="Times New Roman"/>
+        </w:rPr>
+        <w:t xml:space="preserve"> = {</w:t>
+      </w:r>
+      <w:r>
+        <w:rPr>
+          <w:rFonts w:ascii="Times New Roman" w:hAnsi="Times New Roman" w:cs="Times New Roman"/>
+        </w:rPr>
+        <w:t>…, -3, -2, -1, 0</w:t>
+      </w:r>
+      <w:r>
+        <w:rPr>
+          <w:rFonts w:ascii="Times New Roman" w:hAnsi="Times New Roman" w:cs="Times New Roman"/>
+        </w:rPr>
+        <w:t>}</w:t>
+      </w:r>
+      <w:r>
+        <w:rPr>
+          <w:rFonts w:ascii="Times New Roman" w:hAnsi="Times New Roman" w:cs="Cambria Math"/>
+        </w:rPr>
+        <w:t xml:space="preserve"> </w:t>
+      </w:r>
+    </w:p>
+    <w:p/>
+    <w:p>
+      <w:pPr>
+        <w:pStyle w:val="PargrafodaLista"/>
+        <w:numPr>
+          <w:ilvl w:val="2"/>
+          <w:numId w:val="14"/>
+        </w:numPr>
+        <w:ind w:left="426" w:hanging="185"/>
+        <w:rPr>
+          <w:rFonts w:ascii="Times New Roman" w:hAnsi="Times New Roman" w:cs="Times New Roman"/>
+          <w:b/>
+        </w:rPr>
+      </w:pPr>
+      <w:r>
+        <w:rPr>
+          <w:rFonts w:ascii="Times New Roman" w:hAnsi="Times New Roman" w:cs="Times New Roman"/>
+          <w:b/>
+        </w:rPr>
+        <w:t>Z</w:t>
+      </w:r>
+      <w:r>
+        <w:rPr>
+          <w:rFonts w:ascii="Times New Roman" w:hAnsi="Times New Roman" w:cs="Times New Roman"/>
+          <w:b/>
+          <w:vertAlign w:val="superscript"/>
+        </w:rPr>
+        <w:t>*</w:t>
+      </w:r>
+      <w:r>
+        <w:rPr>
+          <w:rFonts w:ascii="Times New Roman" w:hAnsi="Times New Roman" w:cs="Times New Roman"/>
+          <w:b/>
+          <w:vertAlign w:val="subscript"/>
+        </w:rPr>
+        <w:t>-</w:t>
+      </w:r>
+      <w:r>
+        <w:rPr>
+          <w:rFonts w:ascii="Times New Roman" w:hAnsi="Times New Roman" w:cs="Times New Roman"/>
+          <w:b/>
+        </w:rPr>
+        <w:t xml:space="preserve"> – </w:t>
+      </w:r>
+      <w:r>
+        <w:rPr>
+          <w:rFonts w:ascii="Times New Roman" w:hAnsi="Times New Roman" w:cs="Times New Roman"/>
+          <w:b/>
+        </w:rPr>
+        <w:t>números inteiros negativos</w:t>
+      </w:r>
+    </w:p>
+    <w:p>
+      <w:pPr>
+        <w:rPr>
+          <w:rFonts w:ascii="Times New Roman" w:hAnsi="Times New Roman" w:cs="Times New Roman"/>
+        </w:rPr>
+      </w:pPr>
+      <w:r>
+        <w:rPr>
+          <w:rFonts w:ascii="Times New Roman" w:hAnsi="Times New Roman" w:cs="Times New Roman"/>
+        </w:rPr>
+        <w:t>Z</w:t>
+      </w:r>
+      <w:r>
+        <w:rPr>
+          <w:rFonts w:ascii="Times New Roman" w:hAnsi="Times New Roman" w:cs="Times New Roman"/>
+          <w:b/>
+          <w:vertAlign w:val="subscript"/>
+        </w:rPr>
+        <w:t>-</w:t>
+      </w:r>
+      <w:r>
+        <w:rPr>
+          <w:rFonts w:ascii="Times New Roman" w:hAnsi="Times New Roman" w:cs="Times New Roman"/>
+        </w:rPr>
+        <w:t xml:space="preserve"> = {</w:t>
+      </w:r>
+      <w:r>
+        <w:rPr>
+          <w:rFonts w:ascii="Times New Roman" w:hAnsi="Times New Roman" w:cs="Times New Roman"/>
+        </w:rPr>
+        <w:t>…, -3, -2, -1</w:t>
+      </w:r>
+      <w:r>
+        <w:rPr>
+          <w:rFonts w:ascii="Times New Roman" w:hAnsi="Times New Roman" w:cs="Times New Roman"/>
+        </w:rPr>
+        <w:t>}</w:t>
+      </w:r>
+      <w:r>
+        <w:rPr>
+          <w:rFonts w:ascii="Times New Roman" w:hAnsi="Times New Roman" w:cs="Cambria Math"/>
+        </w:rPr>
+        <w:t xml:space="preserve"> </w:t>
+      </w:r>
+    </w:p>
+    <w:p/>
     <w:sectPr>
       <w:type w:val="continuous"/>
       <w:pgSz w:w="11906" w:h="16838"/>
@@ -11685,6 +13624,147 @@
     </w:lvl>
   </w:abstractNum>
   <w:abstractNum w:abstractNumId="5" w15:restartNumberingAfterBreak="0">
+    <w:nsid w:val="447A41F1"/>
+    <w:multiLevelType w:val="multilevel"/>
+    <w:tmpl w:val="0C12551E"/>
+    <w:lvl w:ilvl="0">
+      <w:start w:val="1"/>
+      <w:numFmt w:val="bullet"/>
+      <w:lvlText w:val=""/>
+      <w:lvlJc w:val="left"/>
+      <w:pPr>
+        <w:tabs>
+          <w:tab w:val="num" w:pos="720"/>
+        </w:tabs>
+        <w:ind w:left="720" w:hanging="360"/>
+      </w:pPr>
+      <w:rPr>
+        <w:rFonts w:ascii="Symbol" w:hAnsi="Symbol" w:hint="default"/>
+        <w:sz w:val="20"/>
+      </w:rPr>
+    </w:lvl>
+    <w:lvl w:ilvl="1">
+      <w:start w:val="1"/>
+      <w:numFmt w:val="decimal"/>
+      <w:lvlText w:val="%2."/>
+      <w:lvlJc w:val="left"/>
+      <w:pPr>
+        <w:ind w:left="1440" w:hanging="360"/>
+      </w:pPr>
+      <w:rPr>
+        <w:rFonts w:hint="default"/>
+      </w:rPr>
+    </w:lvl>
+    <w:lvl w:ilvl="2">
+      <w:start w:val="1"/>
+      <w:numFmt w:val="upperRoman"/>
+      <w:lvlText w:val="%3."/>
+      <w:lvlJc w:val="right"/>
+      <w:pPr>
+        <w:ind w:left="2520" w:hanging="720"/>
+      </w:pPr>
+      <w:rPr>
+        <w:rFonts w:hint="default"/>
+      </w:rPr>
+    </w:lvl>
+    <w:lvl w:ilvl="3" w:tentative="1">
+      <w:start w:val="1"/>
+      <w:numFmt w:val="bullet"/>
+      <w:lvlText w:val=""/>
+      <w:lvlJc w:val="left"/>
+      <w:pPr>
+        <w:tabs>
+          <w:tab w:val="num" w:pos="2880"/>
+        </w:tabs>
+        <w:ind w:left="2880" w:hanging="360"/>
+      </w:pPr>
+      <w:rPr>
+        <w:rFonts w:ascii="Symbol" w:hAnsi="Symbol" w:hint="default"/>
+        <w:sz w:val="20"/>
+      </w:rPr>
+    </w:lvl>
+    <w:lvl w:ilvl="4" w:tentative="1">
+      <w:start w:val="1"/>
+      <w:numFmt w:val="bullet"/>
+      <w:lvlText w:val=""/>
+      <w:lvlJc w:val="left"/>
+      <w:pPr>
+        <w:tabs>
+          <w:tab w:val="num" w:pos="3600"/>
+        </w:tabs>
+        <w:ind w:left="3600" w:hanging="360"/>
+      </w:pPr>
+      <w:rPr>
+        <w:rFonts w:ascii="Symbol" w:hAnsi="Symbol" w:hint="default"/>
+        <w:sz w:val="20"/>
+      </w:rPr>
+    </w:lvl>
+    <w:lvl w:ilvl="5" w:tentative="1">
+      <w:start w:val="1"/>
+      <w:numFmt w:val="bullet"/>
+      <w:lvlText w:val=""/>
+      <w:lvlJc w:val="left"/>
+      <w:pPr>
+        <w:tabs>
+          <w:tab w:val="num" w:pos="4320"/>
+        </w:tabs>
+        <w:ind w:left="4320" w:hanging="360"/>
+      </w:pPr>
+      <w:rPr>
+        <w:rFonts w:ascii="Symbol" w:hAnsi="Symbol" w:hint="default"/>
+        <w:sz w:val="20"/>
+      </w:rPr>
+    </w:lvl>
+    <w:lvl w:ilvl="6" w:tentative="1">
+      <w:start w:val="1"/>
+      <w:numFmt w:val="bullet"/>
+      <w:lvlText w:val=""/>
+      <w:lvlJc w:val="left"/>
+      <w:pPr>
+        <w:tabs>
+          <w:tab w:val="num" w:pos="5040"/>
+        </w:tabs>
+        <w:ind w:left="5040" w:hanging="360"/>
+      </w:pPr>
+      <w:rPr>
+        <w:rFonts w:ascii="Symbol" w:hAnsi="Symbol" w:hint="default"/>
+        <w:sz w:val="20"/>
+      </w:rPr>
+    </w:lvl>
+    <w:lvl w:ilvl="7" w:tentative="1">
+      <w:start w:val="1"/>
+      <w:numFmt w:val="bullet"/>
+      <w:lvlText w:val=""/>
+      <w:lvlJc w:val="left"/>
+      <w:pPr>
+        <w:tabs>
+          <w:tab w:val="num" w:pos="5760"/>
+        </w:tabs>
+        <w:ind w:left="5760" w:hanging="360"/>
+      </w:pPr>
+      <w:rPr>
+        <w:rFonts w:ascii="Symbol" w:hAnsi="Symbol" w:hint="default"/>
+        <w:sz w:val="20"/>
+      </w:rPr>
+    </w:lvl>
+    <w:lvl w:ilvl="8" w:tentative="1">
+      <w:start w:val="1"/>
+      <w:numFmt w:val="bullet"/>
+      <w:lvlText w:val=""/>
+      <w:lvlJc w:val="left"/>
+      <w:pPr>
+        <w:tabs>
+          <w:tab w:val="num" w:pos="6480"/>
+        </w:tabs>
+        <w:ind w:left="6480" w:hanging="360"/>
+      </w:pPr>
+      <w:rPr>
+        <w:rFonts w:ascii="Symbol" w:hAnsi="Symbol" w:hint="default"/>
+        <w:sz w:val="20"/>
+      </w:rPr>
+    </w:lvl>
+  </w:abstractNum>
+  <w:abstractNum w:abstractNumId="6" w15:restartNumberingAfterBreak="0">
     <w:nsid w:val="4DC55659"/>
     <w:multiLevelType w:val="hybridMultilevel"/>
     <w:tmpl w:val="C5BEBC90"/>
@@ -11770,7 +13850,7 @@
       </w:pPr>
     </w:lvl>
   </w:abstractNum>
-  <w:abstractNum w:abstractNumId="6" w15:restartNumberingAfterBreak="0">
+  <w:abstractNum w:abstractNumId="7" w15:restartNumberingAfterBreak="0">
     <w:nsid w:val="514B6361"/>
     <w:multiLevelType w:val="hybridMultilevel"/>
     <w:tmpl w:val="D4FA1484"/>
@@ -11804,7 +13884,7 @@
         <w:ind w:left="2160" w:hanging="180"/>
       </w:pPr>
     </w:lvl>
-    <w:lvl w:ilvl="3" w:tplc="0416000F" w:tentative="1">
+    <w:lvl w:ilvl="3" w:tplc="0416000F">
       <w:start w:val="1"/>
       <w:numFmt w:val="decimal"/>
       <w:lvlText w:val="%4."/>
@@ -11859,7 +13939,148 @@
       </w:pPr>
     </w:lvl>
   </w:abstractNum>
-  <w:abstractNum w:abstractNumId="7" w15:restartNumberingAfterBreak="0">
+  <w:abstractNum w:abstractNumId="8" w15:restartNumberingAfterBreak="0">
+    <w:nsid w:val="51D34729"/>
+    <w:multiLevelType w:val="multilevel"/>
+    <w:tmpl w:val="0C12551E"/>
+    <w:lvl w:ilvl="0">
+      <w:start w:val="1"/>
+      <w:numFmt w:val="bullet"/>
+      <w:lvlText w:val=""/>
+      <w:lvlJc w:val="left"/>
+      <w:pPr>
+        <w:tabs>
+          <w:tab w:val="num" w:pos="720"/>
+        </w:tabs>
+        <w:ind w:left="720" w:hanging="360"/>
+      </w:pPr>
+      <w:rPr>
+        <w:rFonts w:ascii="Symbol" w:hAnsi="Symbol" w:hint="default"/>
+        <w:sz w:val="20"/>
+      </w:rPr>
+    </w:lvl>
+    <w:lvl w:ilvl="1">
+      <w:start w:val="1"/>
+      <w:numFmt w:val="decimal"/>
+      <w:lvlText w:val="%2."/>
+      <w:lvlJc w:val="left"/>
+      <w:pPr>
+        <w:ind w:left="1440" w:hanging="360"/>
+      </w:pPr>
+      <w:rPr>
+        <w:rFonts w:hint="default"/>
+      </w:rPr>
+    </w:lvl>
+    <w:lvl w:ilvl="2">
+      <w:start w:val="1"/>
+      <w:numFmt w:val="upperRoman"/>
+      <w:lvlText w:val="%3."/>
+      <w:lvlJc w:val="right"/>
+      <w:pPr>
+        <w:ind w:left="2520" w:hanging="720"/>
+      </w:pPr>
+      <w:rPr>
+        <w:rFonts w:hint="default"/>
+      </w:rPr>
+    </w:lvl>
+    <w:lvl w:ilvl="3" w:tentative="1">
+      <w:start w:val="1"/>
+      <w:numFmt w:val="bullet"/>
+      <w:lvlText w:val=""/>
+      <w:lvlJc w:val="left"/>
+      <w:pPr>
+        <w:tabs>
+          <w:tab w:val="num" w:pos="2880"/>
+        </w:tabs>
+        <w:ind w:left="2880" w:hanging="360"/>
+      </w:pPr>
+      <w:rPr>
+        <w:rFonts w:ascii="Symbol" w:hAnsi="Symbol" w:hint="default"/>
+        <w:sz w:val="20"/>
+      </w:rPr>
+    </w:lvl>
+    <w:lvl w:ilvl="4" w:tentative="1">
+      <w:start w:val="1"/>
+      <w:numFmt w:val="bullet"/>
+      <w:lvlText w:val=""/>
+      <w:lvlJc w:val="left"/>
+      <w:pPr>
+        <w:tabs>
+          <w:tab w:val="num" w:pos="3600"/>
+        </w:tabs>
+        <w:ind w:left="3600" w:hanging="360"/>
+      </w:pPr>
+      <w:rPr>
+        <w:rFonts w:ascii="Symbol" w:hAnsi="Symbol" w:hint="default"/>
+        <w:sz w:val="20"/>
+      </w:rPr>
+    </w:lvl>
+    <w:lvl w:ilvl="5" w:tentative="1">
+      <w:start w:val="1"/>
+      <w:numFmt w:val="bullet"/>
+      <w:lvlText w:val=""/>
+      <w:lvlJc w:val="left"/>
+      <w:pPr>
+        <w:tabs>
+          <w:tab w:val="num" w:pos="4320"/>
+        </w:tabs>
+        <w:ind w:left="4320" w:hanging="360"/>
+      </w:pPr>
+      <w:rPr>
+        <w:rFonts w:ascii="Symbol" w:hAnsi="Symbol" w:hint="default"/>
+        <w:sz w:val="20"/>
+      </w:rPr>
+    </w:lvl>
+    <w:lvl w:ilvl="6" w:tentative="1">
+      <w:start w:val="1"/>
+      <w:numFmt w:val="bullet"/>
+      <w:lvlText w:val=""/>
+      <w:lvlJc w:val="left"/>
+      <w:pPr>
+        <w:tabs>
+          <w:tab w:val="num" w:pos="5040"/>
+        </w:tabs>
+        <w:ind w:left="5040" w:hanging="360"/>
+      </w:pPr>
+      <w:rPr>
+        <w:rFonts w:ascii="Symbol" w:hAnsi="Symbol" w:hint="default"/>
+        <w:sz w:val="20"/>
+      </w:rPr>
+    </w:lvl>
+    <w:lvl w:ilvl="7" w:tentative="1">
+      <w:start w:val="1"/>
+      <w:numFmt w:val="bullet"/>
+      <w:lvlText w:val=""/>
+      <w:lvlJc w:val="left"/>
+      <w:pPr>
+        <w:tabs>
+          <w:tab w:val="num" w:pos="5760"/>
+        </w:tabs>
+        <w:ind w:left="5760" w:hanging="360"/>
+      </w:pPr>
+      <w:rPr>
+        <w:rFonts w:ascii="Symbol" w:hAnsi="Symbol" w:hint="default"/>
+        <w:sz w:val="20"/>
+      </w:rPr>
+    </w:lvl>
+    <w:lvl w:ilvl="8" w:tentative="1">
+      <w:start w:val="1"/>
+      <w:numFmt w:val="bullet"/>
+      <w:lvlText w:val=""/>
+      <w:lvlJc w:val="left"/>
+      <w:pPr>
+        <w:tabs>
+          <w:tab w:val="num" w:pos="6480"/>
+        </w:tabs>
+        <w:ind w:left="6480" w:hanging="360"/>
+      </w:pPr>
+      <w:rPr>
+        <w:rFonts w:ascii="Symbol" w:hAnsi="Symbol" w:hint="default"/>
+        <w:sz w:val="20"/>
+      </w:rPr>
+    </w:lvl>
+  </w:abstractNum>
+  <w:abstractNum w:abstractNumId="9" w15:restartNumberingAfterBreak="0">
     <w:nsid w:val="557E1B98"/>
     <w:multiLevelType w:val="multilevel"/>
     <w:tmpl w:val="69984574"/>
@@ -11972,7 +14193,7 @@
       </w:pPr>
     </w:lvl>
   </w:abstractNum>
-  <w:abstractNum w:abstractNumId="8" w15:restartNumberingAfterBreak="0">
+  <w:abstractNum w:abstractNumId="10" w15:restartNumberingAfterBreak="0">
     <w:nsid w:val="59030A59"/>
     <w:multiLevelType w:val="multilevel"/>
     <w:tmpl w:val="0C12551E"/>
@@ -12113,7 +14334,7 @@
       </w:rPr>
     </w:lvl>
   </w:abstractNum>
-  <w:abstractNum w:abstractNumId="9" w15:restartNumberingAfterBreak="0">
+  <w:abstractNum w:abstractNumId="11" w15:restartNumberingAfterBreak="0">
     <w:nsid w:val="5CF1546F"/>
     <w:multiLevelType w:val="multilevel"/>
     <w:tmpl w:val="0C12551E"/>
@@ -12254,10 +14475,10 @@
       </w:rPr>
     </w:lvl>
   </w:abstractNum>
-  <w:abstractNum w:abstractNumId="10" w15:restartNumberingAfterBreak="0">
+  <w:abstractNum w:abstractNumId="12" w15:restartNumberingAfterBreak="0">
     <w:nsid w:val="6484657F"/>
     <w:multiLevelType w:val="multilevel"/>
-    <w:tmpl w:val="0C12551E"/>
+    <w:tmpl w:val="B9F683FE"/>
     <w:lvl w:ilvl="0">
       <w:start w:val="1"/>
       <w:numFmt w:val="bullet"/>
@@ -12298,6 +14519,143 @@
         <w:rFonts w:hint="default"/>
       </w:rPr>
     </w:lvl>
+    <w:lvl w:ilvl="3">
+      <w:start w:val="1"/>
+      <w:numFmt w:val="upperLetter"/>
+      <w:lvlText w:val="%4)"/>
+      <w:lvlJc w:val="left"/>
+      <w:pPr>
+        <w:ind w:left="2880" w:hanging="360"/>
+      </w:pPr>
+      <w:rPr>
+        <w:rFonts w:hint="default"/>
+      </w:rPr>
+    </w:lvl>
+    <w:lvl w:ilvl="4" w:tentative="1">
+      <w:start w:val="1"/>
+      <w:numFmt w:val="bullet"/>
+      <w:lvlText w:val=""/>
+      <w:lvlJc w:val="left"/>
+      <w:pPr>
+        <w:tabs>
+          <w:tab w:val="num" w:pos="3600"/>
+        </w:tabs>
+        <w:ind w:left="3600" w:hanging="360"/>
+      </w:pPr>
+      <w:rPr>
+        <w:rFonts w:ascii="Symbol" w:hAnsi="Symbol" w:hint="default"/>
+        <w:sz w:val="20"/>
+      </w:rPr>
+    </w:lvl>
+    <w:lvl w:ilvl="5" w:tentative="1">
+      <w:start w:val="1"/>
+      <w:numFmt w:val="bullet"/>
+      <w:lvlText w:val=""/>
+      <w:lvlJc w:val="left"/>
+      <w:pPr>
+        <w:tabs>
+          <w:tab w:val="num" w:pos="4320"/>
+        </w:tabs>
+        <w:ind w:left="4320" w:hanging="360"/>
+      </w:pPr>
+      <w:rPr>
+        <w:rFonts w:ascii="Symbol" w:hAnsi="Symbol" w:hint="default"/>
+        <w:sz w:val="20"/>
+      </w:rPr>
+    </w:lvl>
+    <w:lvl w:ilvl="6" w:tentative="1">
+      <w:start w:val="1"/>
+      <w:numFmt w:val="bullet"/>
+      <w:lvlText w:val=""/>
+      <w:lvlJc w:val="left"/>
+      <w:pPr>
+        <w:tabs>
+          <w:tab w:val="num" w:pos="5040"/>
+        </w:tabs>
+        <w:ind w:left="5040" w:hanging="360"/>
+      </w:pPr>
+      <w:rPr>
+        <w:rFonts w:ascii="Symbol" w:hAnsi="Symbol" w:hint="default"/>
+        <w:sz w:val="20"/>
+      </w:rPr>
+    </w:lvl>
+    <w:lvl w:ilvl="7" w:tentative="1">
+      <w:start w:val="1"/>
+      <w:numFmt w:val="bullet"/>
+      <w:lvlText w:val=""/>
+      <w:lvlJc w:val="left"/>
+      <w:pPr>
+        <w:tabs>
+          <w:tab w:val="num" w:pos="5760"/>
+        </w:tabs>
+        <w:ind w:left="5760" w:hanging="360"/>
+      </w:pPr>
+      <w:rPr>
+        <w:rFonts w:ascii="Symbol" w:hAnsi="Symbol" w:hint="default"/>
+        <w:sz w:val="20"/>
+      </w:rPr>
+    </w:lvl>
+    <w:lvl w:ilvl="8" w:tentative="1">
+      <w:start w:val="1"/>
+      <w:numFmt w:val="bullet"/>
+      <w:lvlText w:val=""/>
+      <w:lvlJc w:val="left"/>
+      <w:pPr>
+        <w:tabs>
+          <w:tab w:val="num" w:pos="6480"/>
+        </w:tabs>
+        <w:ind w:left="6480" w:hanging="360"/>
+      </w:pPr>
+      <w:rPr>
+        <w:rFonts w:ascii="Symbol" w:hAnsi="Symbol" w:hint="default"/>
+        <w:sz w:val="20"/>
+      </w:rPr>
+    </w:lvl>
+  </w:abstractNum>
+  <w:abstractNum w:abstractNumId="13" w15:restartNumberingAfterBreak="0">
+    <w:nsid w:val="67F5698E"/>
+    <w:multiLevelType w:val="multilevel"/>
+    <w:tmpl w:val="0C12551E"/>
+    <w:lvl w:ilvl="0">
+      <w:start w:val="1"/>
+      <w:numFmt w:val="bullet"/>
+      <w:lvlText w:val=""/>
+      <w:lvlJc w:val="left"/>
+      <w:pPr>
+        <w:tabs>
+          <w:tab w:val="num" w:pos="720"/>
+        </w:tabs>
+        <w:ind w:left="720" w:hanging="360"/>
+      </w:pPr>
+      <w:rPr>
+        <w:rFonts w:ascii="Symbol" w:hAnsi="Symbol" w:hint="default"/>
+        <w:sz w:val="20"/>
+      </w:rPr>
+    </w:lvl>
+    <w:lvl w:ilvl="1">
+      <w:start w:val="1"/>
+      <w:numFmt w:val="decimal"/>
+      <w:lvlText w:val="%2."/>
+      <w:lvlJc w:val="left"/>
+      <w:pPr>
+        <w:ind w:left="1440" w:hanging="360"/>
+      </w:pPr>
+      <w:rPr>
+        <w:rFonts w:hint="default"/>
+      </w:rPr>
+    </w:lvl>
+    <w:lvl w:ilvl="2">
+      <w:start w:val="1"/>
+      <w:numFmt w:val="upperRoman"/>
+      <w:lvlText w:val="%3."/>
+      <w:lvlJc w:val="right"/>
+      <w:pPr>
+        <w:ind w:left="2520" w:hanging="720"/>
+      </w:pPr>
+      <w:rPr>
+        <w:rFonts w:hint="default"/>
+      </w:rPr>
+    </w:lvl>
     <w:lvl w:ilvl="3" w:tentative="1">
       <w:start w:val="1"/>
       <w:numFmt w:val="bullet"/>
@@ -12395,10 +14753,185 @@
       </w:rPr>
     </w:lvl>
   </w:abstractNum>
-  <w:abstractNum w:abstractNumId="11" w15:restartNumberingAfterBreak="0">
-    <w:nsid w:val="67F5698E"/>
+  <w:abstractNum w:abstractNumId="14" w15:restartNumberingAfterBreak="0">
+    <w:nsid w:val="69261D37"/>
+    <w:multiLevelType w:val="hybridMultilevel"/>
+    <w:tmpl w:val="DDCECFE8"/>
+    <w:lvl w:ilvl="0" w:tplc="04160013">
+      <w:start w:val="1"/>
+      <w:numFmt w:val="upperRoman"/>
+      <w:lvlText w:val="%1."/>
+      <w:lvlJc w:val="right"/>
+      <w:pPr>
+        <w:ind w:left="720" w:hanging="360"/>
+      </w:pPr>
+    </w:lvl>
+    <w:lvl w:ilvl="1" w:tplc="04160019" w:tentative="1">
+      <w:start w:val="1"/>
+      <w:numFmt w:val="lowerLetter"/>
+      <w:lvlText w:val="%2."/>
+      <w:lvlJc w:val="left"/>
+      <w:pPr>
+        <w:ind w:left="1440" w:hanging="360"/>
+      </w:pPr>
+    </w:lvl>
+    <w:lvl w:ilvl="2" w:tplc="0416001B" w:tentative="1">
+      <w:start w:val="1"/>
+      <w:numFmt w:val="lowerRoman"/>
+      <w:lvlText w:val="%3."/>
+      <w:lvlJc w:val="right"/>
+      <w:pPr>
+        <w:ind w:left="2160" w:hanging="180"/>
+      </w:pPr>
+    </w:lvl>
+    <w:lvl w:ilvl="3" w:tplc="0416000F" w:tentative="1">
+      <w:start w:val="1"/>
+      <w:numFmt w:val="decimal"/>
+      <w:lvlText w:val="%4."/>
+      <w:lvlJc w:val="left"/>
+      <w:pPr>
+        <w:ind w:left="2880" w:hanging="360"/>
+      </w:pPr>
+    </w:lvl>
+    <w:lvl w:ilvl="4" w:tplc="04160019" w:tentative="1">
+      <w:start w:val="1"/>
+      <w:numFmt w:val="lowerLetter"/>
+      <w:lvlText w:val="%5."/>
+      <w:lvlJc w:val="left"/>
+      <w:pPr>
+        <w:ind w:left="3600" w:hanging="360"/>
+      </w:pPr>
+    </w:lvl>
+    <w:lvl w:ilvl="5" w:tplc="0416001B" w:tentative="1">
+      <w:start w:val="1"/>
+      <w:numFmt w:val="lowerRoman"/>
+      <w:lvlText w:val="%6."/>
+      <w:lvlJc w:val="right"/>
+      <w:pPr>
+        <w:ind w:left="4320" w:hanging="180"/>
+      </w:pPr>
+    </w:lvl>
+    <w:lvl w:ilvl="6" w:tplc="0416000F" w:tentative="1">
+      <w:start w:val="1"/>
+      <w:numFmt w:val="decimal"/>
+      <w:lvlText w:val="%7."/>
+      <w:lvlJc w:val="left"/>
+      <w:pPr>
+        <w:ind w:left="5040" w:hanging="360"/>
+      </w:pPr>
+    </w:lvl>
+    <w:lvl w:ilvl="7" w:tplc="04160019" w:tentative="1">
+      <w:start w:val="1"/>
+      <w:numFmt w:val="lowerLetter"/>
+      <w:lvlText w:val="%8."/>
+      <w:lvlJc w:val="left"/>
+      <w:pPr>
+        <w:ind w:left="5760" w:hanging="360"/>
+      </w:pPr>
+    </w:lvl>
+    <w:lvl w:ilvl="8" w:tplc="0416001B" w:tentative="1">
+      <w:start w:val="1"/>
+      <w:numFmt w:val="lowerRoman"/>
+      <w:lvlText w:val="%9."/>
+      <w:lvlJc w:val="right"/>
+      <w:pPr>
+        <w:ind w:left="6480" w:hanging="180"/>
+      </w:pPr>
+    </w:lvl>
+  </w:abstractNum>
+  <w:abstractNum w:abstractNumId="15" w15:restartNumberingAfterBreak="0">
+    <w:nsid w:val="772F103D"/>
+    <w:multiLevelType w:val="hybridMultilevel"/>
+    <w:tmpl w:val="F4FCE9F4"/>
+    <w:lvl w:ilvl="0" w:tplc="8B803336">
+      <w:start w:val="1"/>
+      <w:numFmt w:val="upperRoman"/>
+      <w:lvlText w:val="%1."/>
+      <w:lvlJc w:val="right"/>
+      <w:pPr>
+        <w:ind w:left="1080" w:hanging="720"/>
+      </w:pPr>
+      <w:rPr>
+        <w:rFonts w:hint="default"/>
+      </w:rPr>
+    </w:lvl>
+    <w:lvl w:ilvl="1" w:tplc="04160019" w:tentative="1">
+      <w:start w:val="1"/>
+      <w:numFmt w:val="lowerLetter"/>
+      <w:lvlText w:val="%2."/>
+      <w:lvlJc w:val="left"/>
+      <w:pPr>
+        <w:ind w:left="1440" w:hanging="360"/>
+      </w:pPr>
+    </w:lvl>
+    <w:lvl w:ilvl="2" w:tplc="0416001B" w:tentative="1">
+      <w:start w:val="1"/>
+      <w:numFmt w:val="lowerRoman"/>
+      <w:lvlText w:val="%3."/>
+      <w:lvlJc w:val="right"/>
+      <w:pPr>
+        <w:ind w:left="2160" w:hanging="180"/>
+      </w:pPr>
+    </w:lvl>
+    <w:lvl w:ilvl="3" w:tplc="0416000F" w:tentative="1">
+      <w:start w:val="1"/>
+      <w:numFmt w:val="decimal"/>
+      <w:lvlText w:val="%4."/>
+      <w:lvlJc w:val="left"/>
+      <w:pPr>
+        <w:ind w:left="2880" w:hanging="360"/>
+      </w:pPr>
+    </w:lvl>
+    <w:lvl w:ilvl="4" w:tplc="04160019" w:tentative="1">
+      <w:start w:val="1"/>
+      <w:numFmt w:val="lowerLetter"/>
+      <w:lvlText w:val="%5."/>
+      <w:lvlJc w:val="left"/>
+      <w:pPr>
+        <w:ind w:left="3600" w:hanging="360"/>
+      </w:pPr>
+    </w:lvl>
+    <w:lvl w:ilvl="5" w:tplc="0416001B" w:tentative="1">
+      <w:start w:val="1"/>
+      <w:numFmt w:val="lowerRoman"/>
+      <w:lvlText w:val="%6."/>
+      <w:lvlJc w:val="right"/>
+      <w:pPr>
+        <w:ind w:left="4320" w:hanging="180"/>
+      </w:pPr>
+    </w:lvl>
+    <w:lvl w:ilvl="6" w:tplc="0416000F" w:tentative="1">
+      <w:start w:val="1"/>
+      <w:numFmt w:val="decimal"/>
+      <w:lvlText w:val="%7."/>
+      <w:lvlJc w:val="left"/>
+      <w:pPr>
+        <w:ind w:left="5040" w:hanging="360"/>
+      </w:pPr>
+    </w:lvl>
+    <w:lvl w:ilvl="7" w:tplc="04160019" w:tentative="1">
+      <w:start w:val="1"/>
+      <w:numFmt w:val="lowerLetter"/>
+      <w:lvlText w:val="%8."/>
+      <w:lvlJc w:val="left"/>
+      <w:pPr>
+        <w:ind w:left="5760" w:hanging="360"/>
+      </w:pPr>
+    </w:lvl>
+    <w:lvl w:ilvl="8" w:tplc="0416001B" w:tentative="1">
+      <w:start w:val="1"/>
+      <w:numFmt w:val="lowerRoman"/>
+      <w:lvlText w:val="%9."/>
+      <w:lvlJc w:val="right"/>
+      <w:pPr>
+        <w:ind w:left="6480" w:hanging="180"/>
+      </w:pPr>
+    </w:lvl>
+  </w:abstractNum>
+  <w:abstractNum w:abstractNumId="16" w15:restartNumberingAfterBreak="0">
+    <w:nsid w:val="78580EB0"/>
     <w:multiLevelType w:val="multilevel"/>
-    <w:tmpl w:val="0C12551E"/>
+    <w:tmpl w:val="B9F683FE"/>
     <w:lvl w:ilvl="0">
       <w:start w:val="1"/>
       <w:numFmt w:val="bullet"/>
@@ -12439,6 +14972,143 @@
         <w:rFonts w:hint="default"/>
       </w:rPr>
     </w:lvl>
+    <w:lvl w:ilvl="3">
+      <w:start w:val="1"/>
+      <w:numFmt w:val="upperLetter"/>
+      <w:lvlText w:val="%4)"/>
+      <w:lvlJc w:val="left"/>
+      <w:pPr>
+        <w:ind w:left="2880" w:hanging="360"/>
+      </w:pPr>
+      <w:rPr>
+        <w:rFonts w:hint="default"/>
+      </w:rPr>
+    </w:lvl>
+    <w:lvl w:ilvl="4" w:tentative="1">
+      <w:start w:val="1"/>
+      <w:numFmt w:val="bullet"/>
+      <w:lvlText w:val=""/>
+      <w:lvlJc w:val="left"/>
+      <w:pPr>
+        <w:tabs>
+          <w:tab w:val="num" w:pos="3600"/>
+        </w:tabs>
+        <w:ind w:left="3600" w:hanging="360"/>
+      </w:pPr>
+      <w:rPr>
+        <w:rFonts w:ascii="Symbol" w:hAnsi="Symbol" w:hint="default"/>
+        <w:sz w:val="20"/>
+      </w:rPr>
+    </w:lvl>
+    <w:lvl w:ilvl="5" w:tentative="1">
+      <w:start w:val="1"/>
+      <w:numFmt w:val="bullet"/>
+      <w:lvlText w:val=""/>
+      <w:lvlJc w:val="left"/>
+      <w:pPr>
+        <w:tabs>
+          <w:tab w:val="num" w:pos="4320"/>
+        </w:tabs>
+        <w:ind w:left="4320" w:hanging="360"/>
+      </w:pPr>
+      <w:rPr>
+        <w:rFonts w:ascii="Symbol" w:hAnsi="Symbol" w:hint="default"/>
+        <w:sz w:val="20"/>
+      </w:rPr>
+    </w:lvl>
+    <w:lvl w:ilvl="6" w:tentative="1">
+      <w:start w:val="1"/>
+      <w:numFmt w:val="bullet"/>
+      <w:lvlText w:val=""/>
+      <w:lvlJc w:val="left"/>
+      <w:pPr>
+        <w:tabs>
+          <w:tab w:val="num" w:pos="5040"/>
+        </w:tabs>
+        <w:ind w:left="5040" w:hanging="360"/>
+      </w:pPr>
+      <w:rPr>
+        <w:rFonts w:ascii="Symbol" w:hAnsi="Symbol" w:hint="default"/>
+        <w:sz w:val="20"/>
+      </w:rPr>
+    </w:lvl>
+    <w:lvl w:ilvl="7" w:tentative="1">
+      <w:start w:val="1"/>
+      <w:numFmt w:val="bullet"/>
+      <w:lvlText w:val=""/>
+      <w:lvlJc w:val="left"/>
+      <w:pPr>
+        <w:tabs>
+          <w:tab w:val="num" w:pos="5760"/>
+        </w:tabs>
+        <w:ind w:left="5760" w:hanging="360"/>
+      </w:pPr>
+      <w:rPr>
+        <w:rFonts w:ascii="Symbol" w:hAnsi="Symbol" w:hint="default"/>
+        <w:sz w:val="20"/>
+      </w:rPr>
+    </w:lvl>
+    <w:lvl w:ilvl="8" w:tentative="1">
+      <w:start w:val="1"/>
+      <w:numFmt w:val="bullet"/>
+      <w:lvlText w:val=""/>
+      <w:lvlJc w:val="left"/>
+      <w:pPr>
+        <w:tabs>
+          <w:tab w:val="num" w:pos="6480"/>
+        </w:tabs>
+        <w:ind w:left="6480" w:hanging="360"/>
+      </w:pPr>
+      <w:rPr>
+        <w:rFonts w:ascii="Symbol" w:hAnsi="Symbol" w:hint="default"/>
+        <w:sz w:val="20"/>
+      </w:rPr>
+    </w:lvl>
+  </w:abstractNum>
+  <w:abstractNum w:abstractNumId="17" w15:restartNumberingAfterBreak="0">
+    <w:nsid w:val="7C4664A3"/>
+    <w:multiLevelType w:val="multilevel"/>
+    <w:tmpl w:val="0C12551E"/>
+    <w:lvl w:ilvl="0">
+      <w:start w:val="1"/>
+      <w:numFmt w:val="bullet"/>
+      <w:lvlText w:val=""/>
+      <w:lvlJc w:val="left"/>
+      <w:pPr>
+        <w:tabs>
+          <w:tab w:val="num" w:pos="720"/>
+        </w:tabs>
+        <w:ind w:left="720" w:hanging="360"/>
+      </w:pPr>
+      <w:rPr>
+        <w:rFonts w:ascii="Symbol" w:hAnsi="Symbol" w:hint="default"/>
+        <w:sz w:val="20"/>
+      </w:rPr>
+    </w:lvl>
+    <w:lvl w:ilvl="1">
+      <w:start w:val="1"/>
+      <w:numFmt w:val="decimal"/>
+      <w:lvlText w:val="%2."/>
+      <w:lvlJc w:val="left"/>
+      <w:pPr>
+        <w:ind w:left="1440" w:hanging="360"/>
+      </w:pPr>
+      <w:rPr>
+        <w:rFonts w:hint="default"/>
+      </w:rPr>
+    </w:lvl>
+    <w:lvl w:ilvl="2">
+      <w:start w:val="1"/>
+      <w:numFmt w:val="upperRoman"/>
+      <w:lvlText w:val="%3."/>
+      <w:lvlJc w:val="right"/>
+      <w:pPr>
+        <w:ind w:left="2520" w:hanging="720"/>
+      </w:pPr>
+      <w:rPr>
+        <w:rFonts w:hint="default"/>
+      </w:rPr>
+    </w:lvl>
     <w:lvl w:ilvl="3" w:tentative="1">
       <w:start w:val="1"/>
       <w:numFmt w:val="bullet"/>
@@ -12536,204 +15206,29 @@
       </w:rPr>
     </w:lvl>
   </w:abstractNum>
-  <w:abstractNum w:abstractNumId="12" w15:restartNumberingAfterBreak="0">
-    <w:nsid w:val="69261D37"/>
-    <w:multiLevelType w:val="hybridMultilevel"/>
-    <w:tmpl w:val="DDCECFE8"/>
-    <w:lvl w:ilvl="0" w:tplc="04160013">
-      <w:start w:val="1"/>
-      <w:numFmt w:val="upperRoman"/>
-      <w:lvlText w:val="%1."/>
-      <w:lvlJc w:val="right"/>
-      <w:pPr>
-        <w:ind w:left="720" w:hanging="360"/>
-      </w:pPr>
-    </w:lvl>
-    <w:lvl w:ilvl="1" w:tplc="04160019" w:tentative="1">
-      <w:start w:val="1"/>
-      <w:numFmt w:val="lowerLetter"/>
-      <w:lvlText w:val="%2."/>
-      <w:lvlJc w:val="left"/>
-      <w:pPr>
-        <w:ind w:left="1440" w:hanging="360"/>
-      </w:pPr>
-    </w:lvl>
-    <w:lvl w:ilvl="2" w:tplc="0416001B" w:tentative="1">
-      <w:start w:val="1"/>
-      <w:numFmt w:val="lowerRoman"/>
-      <w:lvlText w:val="%3."/>
-      <w:lvlJc w:val="right"/>
-      <w:pPr>
-        <w:ind w:left="2160" w:hanging="180"/>
-      </w:pPr>
-    </w:lvl>
-    <w:lvl w:ilvl="3" w:tplc="0416000F" w:tentative="1">
-      <w:start w:val="1"/>
-      <w:numFmt w:val="decimal"/>
-      <w:lvlText w:val="%4."/>
-      <w:lvlJc w:val="left"/>
-      <w:pPr>
-        <w:ind w:left="2880" w:hanging="360"/>
-      </w:pPr>
-    </w:lvl>
-    <w:lvl w:ilvl="4" w:tplc="04160019" w:tentative="1">
-      <w:start w:val="1"/>
-      <w:numFmt w:val="lowerLetter"/>
-      <w:lvlText w:val="%5."/>
-      <w:lvlJc w:val="left"/>
-      <w:pPr>
-        <w:ind w:left="3600" w:hanging="360"/>
-      </w:pPr>
-    </w:lvl>
-    <w:lvl w:ilvl="5" w:tplc="0416001B" w:tentative="1">
-      <w:start w:val="1"/>
-      <w:numFmt w:val="lowerRoman"/>
-      <w:lvlText w:val="%6."/>
-      <w:lvlJc w:val="right"/>
-      <w:pPr>
-        <w:ind w:left="4320" w:hanging="180"/>
-      </w:pPr>
-    </w:lvl>
-    <w:lvl w:ilvl="6" w:tplc="0416000F" w:tentative="1">
-      <w:start w:val="1"/>
-      <w:numFmt w:val="decimal"/>
-      <w:lvlText w:val="%7."/>
-      <w:lvlJc w:val="left"/>
-      <w:pPr>
-        <w:ind w:left="5040" w:hanging="360"/>
-      </w:pPr>
-    </w:lvl>
-    <w:lvl w:ilvl="7" w:tplc="04160019" w:tentative="1">
-      <w:start w:val="1"/>
-      <w:numFmt w:val="lowerLetter"/>
-      <w:lvlText w:val="%8."/>
-      <w:lvlJc w:val="left"/>
-      <w:pPr>
-        <w:ind w:left="5760" w:hanging="360"/>
-      </w:pPr>
-    </w:lvl>
-    <w:lvl w:ilvl="8" w:tplc="0416001B" w:tentative="1">
-      <w:start w:val="1"/>
-      <w:numFmt w:val="lowerRoman"/>
-      <w:lvlText w:val="%9."/>
-      <w:lvlJc w:val="right"/>
-      <w:pPr>
-        <w:ind w:left="6480" w:hanging="180"/>
-      </w:pPr>
-    </w:lvl>
-  </w:abstractNum>
-  <w:abstractNum w:abstractNumId="13" w15:restartNumberingAfterBreak="0">
-    <w:nsid w:val="772F103D"/>
-    <w:multiLevelType w:val="hybridMultilevel"/>
-    <w:tmpl w:val="F4FCE9F4"/>
-    <w:lvl w:ilvl="0" w:tplc="8B803336">
-      <w:start w:val="1"/>
-      <w:numFmt w:val="upperRoman"/>
-      <w:lvlText w:val="%1."/>
-      <w:lvlJc w:val="right"/>
-      <w:pPr>
-        <w:ind w:left="1080" w:hanging="720"/>
-      </w:pPr>
-      <w:rPr>
-        <w:rFonts w:hint="default"/>
-      </w:rPr>
-    </w:lvl>
-    <w:lvl w:ilvl="1" w:tplc="04160019" w:tentative="1">
-      <w:start w:val="1"/>
-      <w:numFmt w:val="lowerLetter"/>
-      <w:lvlText w:val="%2."/>
-      <w:lvlJc w:val="left"/>
-      <w:pPr>
-        <w:ind w:left="1440" w:hanging="360"/>
-      </w:pPr>
-    </w:lvl>
-    <w:lvl w:ilvl="2" w:tplc="0416001B" w:tentative="1">
-      <w:start w:val="1"/>
-      <w:numFmt w:val="lowerRoman"/>
-      <w:lvlText w:val="%3."/>
-      <w:lvlJc w:val="right"/>
-      <w:pPr>
-        <w:ind w:left="2160" w:hanging="180"/>
-      </w:pPr>
-    </w:lvl>
-    <w:lvl w:ilvl="3" w:tplc="0416000F" w:tentative="1">
-      <w:start w:val="1"/>
-      <w:numFmt w:val="decimal"/>
-      <w:lvlText w:val="%4."/>
-      <w:lvlJc w:val="left"/>
-      <w:pPr>
-        <w:ind w:left="2880" w:hanging="360"/>
-      </w:pPr>
-    </w:lvl>
-    <w:lvl w:ilvl="4" w:tplc="04160019" w:tentative="1">
-      <w:start w:val="1"/>
-      <w:numFmt w:val="lowerLetter"/>
-      <w:lvlText w:val="%5."/>
-      <w:lvlJc w:val="left"/>
-      <w:pPr>
-        <w:ind w:left="3600" w:hanging="360"/>
-      </w:pPr>
-    </w:lvl>
-    <w:lvl w:ilvl="5" w:tplc="0416001B" w:tentative="1">
-      <w:start w:val="1"/>
-      <w:numFmt w:val="lowerRoman"/>
-      <w:lvlText w:val="%6."/>
-      <w:lvlJc w:val="right"/>
-      <w:pPr>
-        <w:ind w:left="4320" w:hanging="180"/>
-      </w:pPr>
-    </w:lvl>
-    <w:lvl w:ilvl="6" w:tplc="0416000F" w:tentative="1">
-      <w:start w:val="1"/>
-      <w:numFmt w:val="decimal"/>
-      <w:lvlText w:val="%7."/>
-      <w:lvlJc w:val="left"/>
-      <w:pPr>
-        <w:ind w:left="5040" w:hanging="360"/>
-      </w:pPr>
-    </w:lvl>
-    <w:lvl w:ilvl="7" w:tplc="04160019" w:tentative="1">
-      <w:start w:val="1"/>
-      <w:numFmt w:val="lowerLetter"/>
-      <w:lvlText w:val="%8."/>
-      <w:lvlJc w:val="left"/>
-      <w:pPr>
-        <w:ind w:left="5760" w:hanging="360"/>
-      </w:pPr>
-    </w:lvl>
-    <w:lvl w:ilvl="8" w:tplc="0416001B" w:tentative="1">
-      <w:start w:val="1"/>
-      <w:numFmt w:val="lowerRoman"/>
-      <w:lvlText w:val="%9."/>
-      <w:lvlJc w:val="right"/>
-      <w:pPr>
-        <w:ind w:left="6480" w:hanging="180"/>
-      </w:pPr>
-    </w:lvl>
-  </w:abstractNum>
   <w:num w:numId="1">
-    <w:abstractNumId w:val="13"/>
+    <w:abstractNumId w:val="15"/>
   </w:num>
   <w:num w:numId="2">
-    <w:abstractNumId w:val="6"/>
+    <w:abstractNumId w:val="7"/>
   </w:num>
   <w:num w:numId="3">
-    <w:abstractNumId w:val="10"/>
+    <w:abstractNumId w:val="12"/>
   </w:num>
   <w:num w:numId="4">
     <w:abstractNumId w:val="1"/>
   </w:num>
   <w:num w:numId="5">
-    <w:abstractNumId w:val="7"/>
+    <w:abstractNumId w:val="9"/>
   </w:num>
   <w:num w:numId="6">
     <w:abstractNumId w:val="2"/>
   </w:num>
   <w:num w:numId="7">
-    <w:abstractNumId w:val="12"/>
+    <w:abstractNumId w:val="14"/>
   </w:num>
   <w:num w:numId="8">
-    <w:abstractNumId w:val="5"/>
+    <w:abstractNumId w:val="6"/>
   </w:num>
   <w:num w:numId="9">
     <w:abstractNumId w:val="0"/>
@@ -12745,13 +15240,25 @@
     <w:abstractNumId w:val="4"/>
   </w:num>
   <w:num w:numId="12">
+    <w:abstractNumId w:val="10"/>
+  </w:num>
+  <w:num w:numId="13">
+    <w:abstractNumId w:val="13"/>
+  </w:num>
+  <w:num w:numId="14">
+    <w:abstractNumId w:val="11"/>
+  </w:num>
+  <w:num w:numId="15">
     <w:abstractNumId w:val="8"/>
   </w:num>
-  <w:num w:numId="13">
-    <w:abstractNumId w:val="11"/>
+  <w:num w:numId="16">
+    <w:abstractNumId w:val="5"/>
   </w:num>
-  <w:num w:numId="14">
-    <w:abstractNumId w:val="9"/>
+  <w:num w:numId="17">
+    <w:abstractNumId w:val="16"/>
+  </w:num>
+  <w:num w:numId="18">
+    <w:abstractNumId w:val="17"/>
   </w:num>
 </w:numbering>
 </file>
@@ -13154,7 +15661,6 @@
   <w:style w:type="character" w:default="1" w:styleId="Fontepargpadro">
     <w:name w:val="Default Paragraph Font"/>
     <w:uiPriority w:val="1"/>
-    <w:semiHidden/>
     <w:unhideWhenUsed/>
   </w:style>
   <w:style w:type="table" w:default="1" w:styleId="Tabelanormal">
@@ -13559,7 +16065,7 @@
 </file>
 
 <file path=customXml/itemProps1.xml><?xml version="1.0" encoding="utf-8"?>
-<ds:datastoreItem xmlns:ds="http://schemas.openxmlformats.org/officeDocument/2006/customXml" ds:itemID="{A17E3F48-D842-4A9A-ACDB-99099E42E8FA}">
+<ds:datastoreItem xmlns:ds="http://schemas.openxmlformats.org/officeDocument/2006/customXml" ds:itemID="{63CACE63-F867-4818-87B5-972A82184C90}">
   <ds:schemaRefs>
     <ds:schemaRef ds:uri="http://schemas.openxmlformats.org/officeDocument/2006/bibliography"/>
   </ds:schemaRefs>

</xml_diff>